<commit_message>
Software Entwurf V1 fertig
</commit_message>
<xml_diff>
--- a/Final.docx
+++ b/Final.docx
@@ -15,6 +15,8 @@
       <w:r>
         <w:t>Datum: 20.10.15</w:t>
       </w:r>
+      <w:bookmarkStart w:id="0" w:name="_GoBack"/>
+      <w:bookmarkEnd w:id="0"/>
     </w:p>
     <w:p>
       <w:r>
@@ -70,13 +72,13 @@
           <w:r>
             <w:fldChar w:fldCharType="separate"/>
           </w:r>
-          <w:hyperlink w:anchor="_Toc433145749" w:history="1">
+          <w:hyperlink w:anchor="_Toc433146874" w:history="1">
             <w:r>
               <w:rPr>
                 <w:rStyle w:val="Hyperlink"/>
                 <w:noProof/>
               </w:rPr>
-              <w:t>Menüs</w:t>
+              <w:t>1 Engine</w:t>
             </w:r>
             <w:r>
               <w:rPr>
@@ -97,7 +99,7 @@
                 <w:noProof/>
                 <w:webHidden/>
               </w:rPr>
-              <w:instrText xml:space="preserve"> PAGEREF _Toc433145749 \h </w:instrText>
+              <w:instrText xml:space="preserve"> PAGEREF _Toc433146874 \h </w:instrText>
             </w:r>
             <w:r>
               <w:rPr>
@@ -140,13 +142,13 @@
               <w:lang w:eastAsia="de-DE"/>
             </w:rPr>
           </w:pPr>
-          <w:hyperlink w:anchor="_Toc433145750" w:history="1">
+          <w:hyperlink w:anchor="_Toc433146875" w:history="1">
             <w:r>
               <w:rPr>
                 <w:rStyle w:val="Hyperlink"/>
                 <w:noProof/>
               </w:rPr>
-              <w:t>Erstellung der Menüoberfläche:</w:t>
+              <w:t>1.1 Graphics</w:t>
             </w:r>
             <w:r>
               <w:rPr>
@@ -167,7 +169,7 @@
                 <w:noProof/>
                 <w:webHidden/>
               </w:rPr>
-              <w:instrText xml:space="preserve"> PAGEREF _Toc433145750 \h </w:instrText>
+              <w:instrText xml:space="preserve"> PAGEREF _Toc433146875 \h </w:instrText>
             </w:r>
             <w:r>
               <w:rPr>
@@ -210,13 +212,13 @@
               <w:lang w:eastAsia="de-DE"/>
             </w:rPr>
           </w:pPr>
-          <w:hyperlink w:anchor="_Toc433145751" w:history="1">
+          <w:hyperlink w:anchor="_Toc433146876" w:history="1">
             <w:r>
               <w:rPr>
                 <w:rStyle w:val="Hyperlink"/>
                 <w:noProof/>
               </w:rPr>
-              <w:t>Main</w:t>
+              <w:t>1.2 Physics</w:t>
             </w:r>
             <w:r>
               <w:rPr>
@@ -237,7 +239,287 @@
                 <w:noProof/>
                 <w:webHidden/>
               </w:rPr>
-              <w:instrText xml:space="preserve"> PAGEREF _Toc433145751 \h </w:instrText>
+              <w:instrText xml:space="preserve"> PAGEREF _Toc433146876 \h </w:instrText>
+            </w:r>
+            <w:r>
+              <w:rPr>
+                <w:noProof/>
+                <w:webHidden/>
+              </w:rPr>
+            </w:r>
+            <w:r>
+              <w:rPr>
+                <w:noProof/>
+                <w:webHidden/>
+              </w:rPr>
+              <w:fldChar w:fldCharType="separate"/>
+            </w:r>
+            <w:r>
+              <w:rPr>
+                <w:noProof/>
+                <w:webHidden/>
+              </w:rPr>
+              <w:t>3</w:t>
+            </w:r>
+            <w:r>
+              <w:rPr>
+                <w:noProof/>
+                <w:webHidden/>
+              </w:rPr>
+              <w:fldChar w:fldCharType="end"/>
+            </w:r>
+          </w:hyperlink>
+        </w:p>
+        <w:p>
+          <w:pPr>
+            <w:pStyle w:val="Verzeichnis2"/>
+            <w:tabs>
+              <w:tab w:val="right" w:leader="dot" w:pos="9062"/>
+            </w:tabs>
+            <w:rPr>
+              <w:rFonts w:eastAsiaTheme="minorEastAsia"/>
+              <w:noProof/>
+              <w:lang w:eastAsia="de-DE"/>
+            </w:rPr>
+          </w:pPr>
+          <w:hyperlink w:anchor="_Toc433146877" w:history="1">
+            <w:r>
+              <w:rPr>
+                <w:rStyle w:val="Hyperlink"/>
+                <w:noProof/>
+              </w:rPr>
+              <w:t>1.3 Timer</w:t>
+            </w:r>
+            <w:r>
+              <w:rPr>
+                <w:noProof/>
+                <w:webHidden/>
+              </w:rPr>
+              <w:tab/>
+            </w:r>
+            <w:r>
+              <w:rPr>
+                <w:noProof/>
+                <w:webHidden/>
+              </w:rPr>
+              <w:fldChar w:fldCharType="begin"/>
+            </w:r>
+            <w:r>
+              <w:rPr>
+                <w:noProof/>
+                <w:webHidden/>
+              </w:rPr>
+              <w:instrText xml:space="preserve"> PAGEREF _Toc433146877 \h </w:instrText>
+            </w:r>
+            <w:r>
+              <w:rPr>
+                <w:noProof/>
+                <w:webHidden/>
+              </w:rPr>
+            </w:r>
+            <w:r>
+              <w:rPr>
+                <w:noProof/>
+                <w:webHidden/>
+              </w:rPr>
+              <w:fldChar w:fldCharType="separate"/>
+            </w:r>
+            <w:r>
+              <w:rPr>
+                <w:noProof/>
+                <w:webHidden/>
+              </w:rPr>
+              <w:t>3</w:t>
+            </w:r>
+            <w:r>
+              <w:rPr>
+                <w:noProof/>
+                <w:webHidden/>
+              </w:rPr>
+              <w:fldChar w:fldCharType="end"/>
+            </w:r>
+          </w:hyperlink>
+        </w:p>
+        <w:p>
+          <w:pPr>
+            <w:pStyle w:val="Verzeichnis2"/>
+            <w:tabs>
+              <w:tab w:val="right" w:leader="dot" w:pos="9062"/>
+            </w:tabs>
+            <w:rPr>
+              <w:rFonts w:eastAsiaTheme="minorEastAsia"/>
+              <w:noProof/>
+              <w:lang w:eastAsia="de-DE"/>
+            </w:rPr>
+          </w:pPr>
+          <w:hyperlink w:anchor="_Toc433146878" w:history="1">
+            <w:r>
+              <w:rPr>
+                <w:rStyle w:val="Hyperlink"/>
+                <w:noProof/>
+              </w:rPr>
+              <w:t>1.4 Processmanager</w:t>
+            </w:r>
+            <w:r>
+              <w:rPr>
+                <w:noProof/>
+                <w:webHidden/>
+              </w:rPr>
+              <w:tab/>
+            </w:r>
+            <w:r>
+              <w:rPr>
+                <w:noProof/>
+                <w:webHidden/>
+              </w:rPr>
+              <w:fldChar w:fldCharType="begin"/>
+            </w:r>
+            <w:r>
+              <w:rPr>
+                <w:noProof/>
+                <w:webHidden/>
+              </w:rPr>
+              <w:instrText xml:space="preserve"> PAGEREF _Toc433146878 \h </w:instrText>
+            </w:r>
+            <w:r>
+              <w:rPr>
+                <w:noProof/>
+                <w:webHidden/>
+              </w:rPr>
+            </w:r>
+            <w:r>
+              <w:rPr>
+                <w:noProof/>
+                <w:webHidden/>
+              </w:rPr>
+              <w:fldChar w:fldCharType="separate"/>
+            </w:r>
+            <w:r>
+              <w:rPr>
+                <w:noProof/>
+                <w:webHidden/>
+              </w:rPr>
+              <w:t>3</w:t>
+            </w:r>
+            <w:r>
+              <w:rPr>
+                <w:noProof/>
+                <w:webHidden/>
+              </w:rPr>
+              <w:fldChar w:fldCharType="end"/>
+            </w:r>
+          </w:hyperlink>
+        </w:p>
+        <w:p>
+          <w:pPr>
+            <w:pStyle w:val="Verzeichnis2"/>
+            <w:tabs>
+              <w:tab w:val="right" w:leader="dot" w:pos="9062"/>
+            </w:tabs>
+            <w:rPr>
+              <w:rFonts w:eastAsiaTheme="minorEastAsia"/>
+              <w:noProof/>
+              <w:lang w:eastAsia="de-DE"/>
+            </w:rPr>
+          </w:pPr>
+          <w:hyperlink w:anchor="_Toc433146879" w:history="1">
+            <w:r>
+              <w:rPr>
+                <w:rStyle w:val="Hyperlink"/>
+                <w:noProof/>
+              </w:rPr>
+              <w:t>1.5 Eventmanager</w:t>
+            </w:r>
+            <w:r>
+              <w:rPr>
+                <w:noProof/>
+                <w:webHidden/>
+              </w:rPr>
+              <w:tab/>
+            </w:r>
+            <w:r>
+              <w:rPr>
+                <w:noProof/>
+                <w:webHidden/>
+              </w:rPr>
+              <w:fldChar w:fldCharType="begin"/>
+            </w:r>
+            <w:r>
+              <w:rPr>
+                <w:noProof/>
+                <w:webHidden/>
+              </w:rPr>
+              <w:instrText xml:space="preserve"> PAGEREF _Toc433146879 \h </w:instrText>
+            </w:r>
+            <w:r>
+              <w:rPr>
+                <w:noProof/>
+                <w:webHidden/>
+              </w:rPr>
+            </w:r>
+            <w:r>
+              <w:rPr>
+                <w:noProof/>
+                <w:webHidden/>
+              </w:rPr>
+              <w:fldChar w:fldCharType="separate"/>
+            </w:r>
+            <w:r>
+              <w:rPr>
+                <w:noProof/>
+                <w:webHidden/>
+              </w:rPr>
+              <w:t>3</w:t>
+            </w:r>
+            <w:r>
+              <w:rPr>
+                <w:noProof/>
+                <w:webHidden/>
+              </w:rPr>
+              <w:fldChar w:fldCharType="end"/>
+            </w:r>
+          </w:hyperlink>
+        </w:p>
+        <w:p>
+          <w:pPr>
+            <w:pStyle w:val="Verzeichnis2"/>
+            <w:tabs>
+              <w:tab w:val="right" w:leader="dot" w:pos="9062"/>
+            </w:tabs>
+            <w:rPr>
+              <w:rFonts w:eastAsiaTheme="minorEastAsia"/>
+              <w:noProof/>
+              <w:lang w:eastAsia="de-DE"/>
+            </w:rPr>
+          </w:pPr>
+          <w:hyperlink w:anchor="_Toc433146880" w:history="1">
+            <w:r>
+              <w:rPr>
+                <w:rStyle w:val="Hyperlink"/>
+                <w:noProof/>
+              </w:rPr>
+              <w:t>1.6 Controller</w:t>
+            </w:r>
+            <w:r>
+              <w:rPr>
+                <w:noProof/>
+                <w:webHidden/>
+              </w:rPr>
+              <w:tab/>
+            </w:r>
+            <w:r>
+              <w:rPr>
+                <w:noProof/>
+                <w:webHidden/>
+              </w:rPr>
+              <w:fldChar w:fldCharType="begin"/>
+            </w:r>
+            <w:r>
+              <w:rPr>
+                <w:noProof/>
+                <w:webHidden/>
+              </w:rPr>
+              <w:instrText xml:space="preserve"> PAGEREF _Toc433146880 \h </w:instrText>
             </w:r>
             <w:r>
               <w:rPr>
@@ -280,13 +562,13 @@
               <w:lang w:eastAsia="de-DE"/>
             </w:rPr>
           </w:pPr>
-          <w:hyperlink w:anchor="_Toc433145752" w:history="1">
+          <w:hyperlink w:anchor="_Toc433146881" w:history="1">
             <w:r>
               <w:rPr>
                 <w:rStyle w:val="Hyperlink"/>
                 <w:noProof/>
               </w:rPr>
-              <w:t>Spielfeld</w:t>
+              <w:t>2 Menüs</w:t>
             </w:r>
             <w:r>
               <w:rPr>
@@ -307,7 +589,7 @@
                 <w:noProof/>
                 <w:webHidden/>
               </w:rPr>
-              <w:instrText xml:space="preserve"> PAGEREF _Toc433145752 \h </w:instrText>
+              <w:instrText xml:space="preserve"> PAGEREF _Toc433146881 \h </w:instrText>
             </w:r>
             <w:r>
               <w:rPr>
@@ -350,13 +632,13 @@
               <w:lang w:eastAsia="de-DE"/>
             </w:rPr>
           </w:pPr>
-          <w:hyperlink w:anchor="_Toc433145753" w:history="1">
+          <w:hyperlink w:anchor="_Toc433146882" w:history="1">
             <w:r>
               <w:rPr>
                 <w:rStyle w:val="Hyperlink"/>
                 <w:noProof/>
               </w:rPr>
-              <w:t>Playingfield</w:t>
+              <w:t>2.1 Erstellung der Menüoberfläche:</w:t>
             </w:r>
             <w:r>
               <w:rPr>
@@ -377,7 +659,7 @@
                 <w:noProof/>
                 <w:webHidden/>
               </w:rPr>
-              <w:instrText xml:space="preserve"> PAGEREF _Toc433145753 \h </w:instrText>
+              <w:instrText xml:space="preserve"> PAGEREF _Toc433146882 \h </w:instrText>
             </w:r>
             <w:r>
               <w:rPr>
@@ -420,13 +702,13 @@
               <w:lang w:eastAsia="de-DE"/>
             </w:rPr>
           </w:pPr>
-          <w:hyperlink w:anchor="_Toc433145754" w:history="1">
+          <w:hyperlink w:anchor="_Toc433146883" w:history="1">
             <w:r>
               <w:rPr>
                 <w:rStyle w:val="Hyperlink"/>
                 <w:noProof/>
               </w:rPr>
-              <w:t>PowerBar</w:t>
+              <w:t>2.2 Main</w:t>
             </w:r>
             <w:r>
               <w:rPr>
@@ -447,7 +729,7 @@
                 <w:noProof/>
                 <w:webHidden/>
               </w:rPr>
-              <w:instrText xml:space="preserve"> PAGEREF _Toc433145754 \h </w:instrText>
+              <w:instrText xml:space="preserve"> PAGEREF _Toc433146883 \h </w:instrText>
             </w:r>
             <w:r>
               <w:rPr>
@@ -468,6 +750,76 @@
                 <w:webHidden/>
               </w:rPr>
               <w:t>3</w:t>
+            </w:r>
+            <w:r>
+              <w:rPr>
+                <w:noProof/>
+                <w:webHidden/>
+              </w:rPr>
+              <w:fldChar w:fldCharType="end"/>
+            </w:r>
+          </w:hyperlink>
+        </w:p>
+        <w:p>
+          <w:pPr>
+            <w:pStyle w:val="Verzeichnis1"/>
+            <w:tabs>
+              <w:tab w:val="right" w:leader="dot" w:pos="9062"/>
+            </w:tabs>
+            <w:rPr>
+              <w:rFonts w:eastAsiaTheme="minorEastAsia"/>
+              <w:noProof/>
+              <w:lang w:eastAsia="de-DE"/>
+            </w:rPr>
+          </w:pPr>
+          <w:hyperlink w:anchor="_Toc433146884" w:history="1">
+            <w:r>
+              <w:rPr>
+                <w:rStyle w:val="Hyperlink"/>
+                <w:noProof/>
+              </w:rPr>
+              <w:t>3 Spielfeld</w:t>
+            </w:r>
+            <w:r>
+              <w:rPr>
+                <w:noProof/>
+                <w:webHidden/>
+              </w:rPr>
+              <w:tab/>
+            </w:r>
+            <w:r>
+              <w:rPr>
+                <w:noProof/>
+                <w:webHidden/>
+              </w:rPr>
+              <w:fldChar w:fldCharType="begin"/>
+            </w:r>
+            <w:r>
+              <w:rPr>
+                <w:noProof/>
+                <w:webHidden/>
+              </w:rPr>
+              <w:instrText xml:space="preserve"> PAGEREF _Toc433146884 \h </w:instrText>
+            </w:r>
+            <w:r>
+              <w:rPr>
+                <w:noProof/>
+                <w:webHidden/>
+              </w:rPr>
+            </w:r>
+            <w:r>
+              <w:rPr>
+                <w:noProof/>
+                <w:webHidden/>
+              </w:rPr>
+              <w:fldChar w:fldCharType="separate"/>
+            </w:r>
+            <w:r>
+              <w:rPr>
+                <w:noProof/>
+                <w:webHidden/>
+              </w:rPr>
+              <w:t>4</w:t>
             </w:r>
             <w:r>
               <w:rPr>
@@ -490,13 +842,13 @@
               <w:lang w:eastAsia="de-DE"/>
             </w:rPr>
           </w:pPr>
-          <w:hyperlink w:anchor="_Toc433145755" w:history="1">
+          <w:hyperlink w:anchor="_Toc433146885" w:history="1">
             <w:r>
               <w:rPr>
                 <w:rStyle w:val="Hyperlink"/>
                 <w:noProof/>
               </w:rPr>
-              <w:t>ScoreBoard</w:t>
+              <w:t>3.1 Playingfield</w:t>
             </w:r>
             <w:r>
               <w:rPr>
@@ -517,7 +869,7 @@
                 <w:noProof/>
                 <w:webHidden/>
               </w:rPr>
-              <w:instrText xml:space="preserve"> PAGEREF _Toc433145755 \h </w:instrText>
+              <w:instrText xml:space="preserve"> PAGEREF _Toc433146885 \h </w:instrText>
             </w:r>
             <w:r>
               <w:rPr>
@@ -537,7 +889,7 @@
                 <w:noProof/>
                 <w:webHidden/>
               </w:rPr>
-              <w:t>3</w:t>
+              <w:t>4</w:t>
             </w:r>
             <w:r>
               <w:rPr>
@@ -560,13 +912,13 @@
               <w:lang w:eastAsia="de-DE"/>
             </w:rPr>
           </w:pPr>
-          <w:hyperlink w:anchor="_Toc433145756" w:history="1">
+          <w:hyperlink w:anchor="_Toc433146886" w:history="1">
             <w:r>
               <w:rPr>
                 <w:rStyle w:val="Hyperlink"/>
                 <w:noProof/>
               </w:rPr>
-              <w:t>WindMeter</w:t>
+              <w:t>3.2 PowerBar</w:t>
             </w:r>
             <w:r>
               <w:rPr>
@@ -587,7 +939,147 @@
                 <w:noProof/>
                 <w:webHidden/>
               </w:rPr>
-              <w:instrText xml:space="preserve"> PAGEREF _Toc433145756 \h </w:instrText>
+              <w:instrText xml:space="preserve"> PAGEREF _Toc433146886 \h </w:instrText>
+            </w:r>
+            <w:r>
+              <w:rPr>
+                <w:noProof/>
+                <w:webHidden/>
+              </w:rPr>
+            </w:r>
+            <w:r>
+              <w:rPr>
+                <w:noProof/>
+                <w:webHidden/>
+              </w:rPr>
+              <w:fldChar w:fldCharType="separate"/>
+            </w:r>
+            <w:r>
+              <w:rPr>
+                <w:noProof/>
+                <w:webHidden/>
+              </w:rPr>
+              <w:t>4</w:t>
+            </w:r>
+            <w:r>
+              <w:rPr>
+                <w:noProof/>
+                <w:webHidden/>
+              </w:rPr>
+              <w:fldChar w:fldCharType="end"/>
+            </w:r>
+          </w:hyperlink>
+        </w:p>
+        <w:p>
+          <w:pPr>
+            <w:pStyle w:val="Verzeichnis2"/>
+            <w:tabs>
+              <w:tab w:val="right" w:leader="dot" w:pos="9062"/>
+            </w:tabs>
+            <w:rPr>
+              <w:rFonts w:eastAsiaTheme="minorEastAsia"/>
+              <w:noProof/>
+              <w:lang w:eastAsia="de-DE"/>
+            </w:rPr>
+          </w:pPr>
+          <w:hyperlink w:anchor="_Toc433146887" w:history="1">
+            <w:r>
+              <w:rPr>
+                <w:rStyle w:val="Hyperlink"/>
+                <w:noProof/>
+              </w:rPr>
+              <w:t>3.3 ScoreBoard</w:t>
+            </w:r>
+            <w:r>
+              <w:rPr>
+                <w:noProof/>
+                <w:webHidden/>
+              </w:rPr>
+              <w:tab/>
+            </w:r>
+            <w:r>
+              <w:rPr>
+                <w:noProof/>
+                <w:webHidden/>
+              </w:rPr>
+              <w:fldChar w:fldCharType="begin"/>
+            </w:r>
+            <w:r>
+              <w:rPr>
+                <w:noProof/>
+                <w:webHidden/>
+              </w:rPr>
+              <w:instrText xml:space="preserve"> PAGEREF _Toc433146887 \h </w:instrText>
+            </w:r>
+            <w:r>
+              <w:rPr>
+                <w:noProof/>
+                <w:webHidden/>
+              </w:rPr>
+            </w:r>
+            <w:r>
+              <w:rPr>
+                <w:noProof/>
+                <w:webHidden/>
+              </w:rPr>
+              <w:fldChar w:fldCharType="separate"/>
+            </w:r>
+            <w:r>
+              <w:rPr>
+                <w:noProof/>
+                <w:webHidden/>
+              </w:rPr>
+              <w:t>4</w:t>
+            </w:r>
+            <w:r>
+              <w:rPr>
+                <w:noProof/>
+                <w:webHidden/>
+              </w:rPr>
+              <w:fldChar w:fldCharType="end"/>
+            </w:r>
+          </w:hyperlink>
+        </w:p>
+        <w:p>
+          <w:pPr>
+            <w:pStyle w:val="Verzeichnis2"/>
+            <w:tabs>
+              <w:tab w:val="right" w:leader="dot" w:pos="9062"/>
+            </w:tabs>
+            <w:rPr>
+              <w:rFonts w:eastAsiaTheme="minorEastAsia"/>
+              <w:noProof/>
+              <w:lang w:eastAsia="de-DE"/>
+            </w:rPr>
+          </w:pPr>
+          <w:hyperlink w:anchor="_Toc433146888" w:history="1">
+            <w:r>
+              <w:rPr>
+                <w:rStyle w:val="Hyperlink"/>
+                <w:noProof/>
+              </w:rPr>
+              <w:t>3.4 WindMeter</w:t>
+            </w:r>
+            <w:r>
+              <w:rPr>
+                <w:noProof/>
+                <w:webHidden/>
+              </w:rPr>
+              <w:tab/>
+            </w:r>
+            <w:r>
+              <w:rPr>
+                <w:noProof/>
+                <w:webHidden/>
+              </w:rPr>
+              <w:fldChar w:fldCharType="begin"/>
+            </w:r>
+            <w:r>
+              <w:rPr>
+                <w:noProof/>
+                <w:webHidden/>
+              </w:rPr>
+              <w:instrText xml:space="preserve"> PAGEREF _Toc433146888 \h </w:instrText>
             </w:r>
             <w:r>
               <w:rPr>
@@ -630,13 +1122,13 @@
               <w:lang w:eastAsia="de-DE"/>
             </w:rPr>
           </w:pPr>
-          <w:hyperlink w:anchor="_Toc433145757" w:history="1">
+          <w:hyperlink w:anchor="_Toc433146889" w:history="1">
             <w:r>
               <w:rPr>
                 <w:rStyle w:val="Hyperlink"/>
                 <w:noProof/>
               </w:rPr>
-              <w:t>Spielfeldelemente</w:t>
+              <w:t>4 Spielfeldelemente</w:t>
             </w:r>
             <w:r>
               <w:rPr>
@@ -657,7 +1149,7 @@
                 <w:noProof/>
                 <w:webHidden/>
               </w:rPr>
-              <w:instrText xml:space="preserve"> PAGEREF _Toc433145757 \h </w:instrText>
+              <w:instrText xml:space="preserve"> PAGEREF _Toc433146889 \h </w:instrText>
             </w:r>
             <w:r>
               <w:rPr>
@@ -700,13 +1192,13 @@
               <w:lang w:eastAsia="de-DE"/>
             </w:rPr>
           </w:pPr>
-          <w:hyperlink w:anchor="_Toc433145758" w:history="1">
+          <w:hyperlink w:anchor="_Toc433146890" w:history="1">
             <w:r>
               <w:rPr>
                 <w:rStyle w:val="Hyperlink"/>
                 <w:noProof/>
               </w:rPr>
-              <w:t>Vector</w:t>
+              <w:t>4.1 Vector</w:t>
             </w:r>
             <w:r>
               <w:rPr>
@@ -727,7 +1219,7 @@
                 <w:noProof/>
                 <w:webHidden/>
               </w:rPr>
-              <w:instrText xml:space="preserve"> PAGEREF _Toc433145758 \h </w:instrText>
+              <w:instrText xml:space="preserve"> PAGEREF _Toc433146890 \h </w:instrText>
             </w:r>
             <w:r>
               <w:rPr>
@@ -770,13 +1262,13 @@
               <w:lang w:eastAsia="de-DE"/>
             </w:rPr>
           </w:pPr>
-          <w:hyperlink w:anchor="_Toc433145759" w:history="1">
+          <w:hyperlink w:anchor="_Toc433146891" w:history="1">
             <w:r>
               <w:rPr>
                 <w:rStyle w:val="Hyperlink"/>
                 <w:noProof/>
               </w:rPr>
-              <w:t>Entity</w:t>
+              <w:t>4.2 Entity</w:t>
             </w:r>
             <w:r>
               <w:rPr>
@@ -797,7 +1289,7 @@
                 <w:noProof/>
                 <w:webHidden/>
               </w:rPr>
-              <w:instrText xml:space="preserve"> PAGEREF _Toc433145759 \h </w:instrText>
+              <w:instrText xml:space="preserve"> PAGEREF _Toc433146891 \h </w:instrText>
             </w:r>
             <w:r>
               <w:rPr>
@@ -840,13 +1332,13 @@
               <w:lang w:eastAsia="de-DE"/>
             </w:rPr>
           </w:pPr>
-          <w:hyperlink w:anchor="_Toc433145760" w:history="1">
+          <w:hyperlink w:anchor="_Toc433146892" w:history="1">
             <w:r>
               <w:rPr>
                 <w:rStyle w:val="Hyperlink"/>
                 <w:noProof/>
               </w:rPr>
-              <w:t>Circle</w:t>
+              <w:t>4.3 Circle</w:t>
             </w:r>
             <w:r>
               <w:rPr>
@@ -867,7 +1359,7 @@
                 <w:noProof/>
                 <w:webHidden/>
               </w:rPr>
-              <w:instrText xml:space="preserve"> PAGEREF _Toc433145760 \h </w:instrText>
+              <w:instrText xml:space="preserve"> PAGEREF _Toc433146892 \h </w:instrText>
             </w:r>
             <w:r>
               <w:rPr>
@@ -887,7 +1379,7 @@
                 <w:noProof/>
                 <w:webHidden/>
               </w:rPr>
-              <w:t>4</w:t>
+              <w:t>5</w:t>
             </w:r>
             <w:r>
               <w:rPr>
@@ -910,13 +1402,13 @@
               <w:lang w:eastAsia="de-DE"/>
             </w:rPr>
           </w:pPr>
-          <w:hyperlink w:anchor="_Toc433145761" w:history="1">
+          <w:hyperlink w:anchor="_Toc433146893" w:history="1">
             <w:r>
               <w:rPr>
                 <w:rStyle w:val="Hyperlink"/>
                 <w:noProof/>
               </w:rPr>
-              <w:t>Ball</w:t>
+              <w:t>4.4 Ball</w:t>
             </w:r>
             <w:r>
               <w:rPr>
@@ -937,7 +1429,7 @@
                 <w:noProof/>
                 <w:webHidden/>
               </w:rPr>
-              <w:instrText xml:space="preserve"> PAGEREF _Toc433145761 \h </w:instrText>
+              <w:instrText xml:space="preserve"> PAGEREF _Toc433146893 \h </w:instrText>
             </w:r>
             <w:r>
               <w:rPr>
@@ -957,7 +1449,7 @@
                 <w:noProof/>
                 <w:webHidden/>
               </w:rPr>
-              <w:t>4</w:t>
+              <w:t>5</w:t>
             </w:r>
             <w:r>
               <w:rPr>
@@ -980,13 +1472,13 @@
               <w:lang w:eastAsia="de-DE"/>
             </w:rPr>
           </w:pPr>
-          <w:hyperlink w:anchor="_Toc433145762" w:history="1">
+          <w:hyperlink w:anchor="_Toc433146894" w:history="1">
             <w:r>
               <w:rPr>
                 <w:rStyle w:val="Hyperlink"/>
                 <w:noProof/>
               </w:rPr>
-              <w:t>TargetCircle</w:t>
+              <w:t>4.5 TargetCircle</w:t>
             </w:r>
             <w:r>
               <w:rPr>
@@ -1007,7 +1499,7 @@
                 <w:noProof/>
                 <w:webHidden/>
               </w:rPr>
-              <w:instrText xml:space="preserve"> PAGEREF _Toc433145762 \h </w:instrText>
+              <w:instrText xml:space="preserve"> PAGEREF _Toc433146894 \h </w:instrText>
             </w:r>
             <w:r>
               <w:rPr>
@@ -1027,7 +1519,7 @@
                 <w:noProof/>
                 <w:webHidden/>
               </w:rPr>
-              <w:t>4</w:t>
+              <w:t>5</w:t>
             </w:r>
             <w:r>
               <w:rPr>
@@ -1050,13 +1542,13 @@
               <w:lang w:eastAsia="de-DE"/>
             </w:rPr>
           </w:pPr>
-          <w:hyperlink w:anchor="_Toc433145763" w:history="1">
+          <w:hyperlink w:anchor="_Toc433146895" w:history="1">
             <w:r>
               <w:rPr>
                 <w:rStyle w:val="Hyperlink"/>
                 <w:noProof/>
               </w:rPr>
-              <w:t>Rectangle</w:t>
+              <w:t>4.6 Rectangle</w:t>
             </w:r>
             <w:r>
               <w:rPr>
@@ -1077,7 +1569,7 @@
                 <w:noProof/>
                 <w:webHidden/>
               </w:rPr>
-              <w:instrText xml:space="preserve"> PAGEREF _Toc433145763 \h </w:instrText>
+              <w:instrText xml:space="preserve"> PAGEREF _Toc433146895 \h </w:instrText>
             </w:r>
             <w:r>
               <w:rPr>
@@ -1097,7 +1589,7 @@
                 <w:noProof/>
                 <w:webHidden/>
               </w:rPr>
-              <w:t>4</w:t>
+              <w:t>5</w:t>
             </w:r>
             <w:r>
               <w:rPr>
@@ -1120,13 +1612,13 @@
               <w:lang w:eastAsia="de-DE"/>
             </w:rPr>
           </w:pPr>
-          <w:hyperlink w:anchor="_Toc433145764" w:history="1">
+          <w:hyperlink w:anchor="_Toc433146896" w:history="1">
             <w:r>
               <w:rPr>
                 <w:rStyle w:val="Hyperlink"/>
                 <w:noProof/>
               </w:rPr>
-              <w:t>TargetRectangle</w:t>
+              <w:t>4.7 TargetRectangle</w:t>
             </w:r>
             <w:r>
               <w:rPr>
@@ -1147,7 +1639,7 @@
                 <w:noProof/>
                 <w:webHidden/>
               </w:rPr>
-              <w:instrText xml:space="preserve"> PAGEREF _Toc433145764 \h </w:instrText>
+              <w:instrText xml:space="preserve"> PAGEREF _Toc433146896 \h </w:instrText>
             </w:r>
             <w:r>
               <w:rPr>
@@ -1167,7 +1659,147 @@
                 <w:noProof/>
                 <w:webHidden/>
               </w:rPr>
-              <w:t>4</w:t>
+              <w:t>5</w:t>
+            </w:r>
+            <w:r>
+              <w:rPr>
+                <w:noProof/>
+                <w:webHidden/>
+              </w:rPr>
+              <w:fldChar w:fldCharType="end"/>
+            </w:r>
+          </w:hyperlink>
+        </w:p>
+        <w:p>
+          <w:pPr>
+            <w:pStyle w:val="Verzeichnis2"/>
+            <w:tabs>
+              <w:tab w:val="right" w:leader="dot" w:pos="9062"/>
+            </w:tabs>
+            <w:rPr>
+              <w:rFonts w:eastAsiaTheme="minorEastAsia"/>
+              <w:noProof/>
+              <w:lang w:eastAsia="de-DE"/>
+            </w:rPr>
+          </w:pPr>
+          <w:hyperlink w:anchor="_Toc433146897" w:history="1">
+            <w:r>
+              <w:rPr>
+                <w:rStyle w:val="Hyperlink"/>
+                <w:noProof/>
+              </w:rPr>
+              <w:t>4.8 Catapult</w:t>
+            </w:r>
+            <w:r>
+              <w:rPr>
+                <w:noProof/>
+                <w:webHidden/>
+              </w:rPr>
+              <w:tab/>
+            </w:r>
+            <w:r>
+              <w:rPr>
+                <w:noProof/>
+                <w:webHidden/>
+              </w:rPr>
+              <w:fldChar w:fldCharType="begin"/>
+            </w:r>
+            <w:r>
+              <w:rPr>
+                <w:noProof/>
+                <w:webHidden/>
+              </w:rPr>
+              <w:instrText xml:space="preserve"> PAGEREF _Toc433146897 \h </w:instrText>
+            </w:r>
+            <w:r>
+              <w:rPr>
+                <w:noProof/>
+                <w:webHidden/>
+              </w:rPr>
+            </w:r>
+            <w:r>
+              <w:rPr>
+                <w:noProof/>
+                <w:webHidden/>
+              </w:rPr>
+              <w:fldChar w:fldCharType="separate"/>
+            </w:r>
+            <w:r>
+              <w:rPr>
+                <w:noProof/>
+                <w:webHidden/>
+              </w:rPr>
+              <w:t>5</w:t>
+            </w:r>
+            <w:r>
+              <w:rPr>
+                <w:noProof/>
+                <w:webHidden/>
+              </w:rPr>
+              <w:fldChar w:fldCharType="end"/>
+            </w:r>
+          </w:hyperlink>
+        </w:p>
+        <w:p>
+          <w:pPr>
+            <w:pStyle w:val="Verzeichnis1"/>
+            <w:tabs>
+              <w:tab w:val="right" w:leader="dot" w:pos="9062"/>
+            </w:tabs>
+            <w:rPr>
+              <w:rFonts w:eastAsiaTheme="minorEastAsia"/>
+              <w:noProof/>
+              <w:lang w:eastAsia="de-DE"/>
+            </w:rPr>
+          </w:pPr>
+          <w:hyperlink w:anchor="_Toc433146898" w:history="1">
+            <w:r>
+              <w:rPr>
+                <w:rStyle w:val="Hyperlink"/>
+                <w:noProof/>
+              </w:rPr>
+              <w:t>5 DragTrajectory</w:t>
+            </w:r>
+            <w:r>
+              <w:rPr>
+                <w:noProof/>
+                <w:webHidden/>
+              </w:rPr>
+              <w:tab/>
+            </w:r>
+            <w:r>
+              <w:rPr>
+                <w:noProof/>
+                <w:webHidden/>
+              </w:rPr>
+              <w:fldChar w:fldCharType="begin"/>
+            </w:r>
+            <w:r>
+              <w:rPr>
+                <w:noProof/>
+                <w:webHidden/>
+              </w:rPr>
+              <w:instrText xml:space="preserve"> PAGEREF _Toc433146898 \h </w:instrText>
+            </w:r>
+            <w:r>
+              <w:rPr>
+                <w:noProof/>
+                <w:webHidden/>
+              </w:rPr>
+            </w:r>
+            <w:r>
+              <w:rPr>
+                <w:noProof/>
+                <w:webHidden/>
+              </w:rPr>
+              <w:fldChar w:fldCharType="separate"/>
+            </w:r>
+            <w:r>
+              <w:rPr>
+                <w:noProof/>
+                <w:webHidden/>
+              </w:rPr>
+              <w:t>5</w:t>
             </w:r>
             <w:r>
               <w:rPr>
@@ -1201,11 +1833,15 @@
       <w:pPr>
         <w:pStyle w:val="berschrift1"/>
       </w:pPr>
-      <w:bookmarkStart w:id="0" w:name="_Toc433145749"/>
+      <w:bookmarkStart w:id="1" w:name="_Toc433146874"/>
       <w:r>
         <w:lastRenderedPageBreak/>
+        <w:t xml:space="preserve">1 </w:t>
+      </w:r>
+      <w:r>
         <w:t>Engine</w:t>
       </w:r>
+      <w:bookmarkEnd w:id="1"/>
     </w:p>
     <w:p>
       <w:r>
@@ -1243,9 +1879,14 @@
       <w:pPr>
         <w:pStyle w:val="berschrift2"/>
       </w:pPr>
+      <w:bookmarkStart w:id="2" w:name="_Toc433146875"/>
+      <w:r>
+        <w:t xml:space="preserve">1.1 </w:t>
+      </w:r>
       <w:r>
         <w:t>Graphics</w:t>
       </w:r>
+      <w:bookmarkEnd w:id="2"/>
     </w:p>
     <w:p>
       <w:r>
@@ -1285,10 +1926,15 @@
       <w:pPr>
         <w:pStyle w:val="berschrift2"/>
       </w:pPr>
+      <w:bookmarkStart w:id="3" w:name="_Toc433146876"/>
+      <w:r>
+        <w:t xml:space="preserve">1.2 </w:t>
+      </w:r>
       <w:proofErr w:type="spellStart"/>
       <w:r>
         <w:t>Physics</w:t>
       </w:r>
+      <w:bookmarkEnd w:id="3"/>
       <w:proofErr w:type="spellEnd"/>
     </w:p>
     <w:p>
@@ -1345,10 +1991,15 @@
       <w:pPr>
         <w:pStyle w:val="berschrift2"/>
       </w:pPr>
+      <w:bookmarkStart w:id="4" w:name="_Toc433146877"/>
+      <w:r>
+        <w:t xml:space="preserve">1.3 </w:t>
+      </w:r>
       <w:proofErr w:type="spellStart"/>
       <w:r>
         <w:t>Timer</w:t>
       </w:r>
+      <w:bookmarkEnd w:id="4"/>
       <w:proofErr w:type="spellEnd"/>
     </w:p>
     <w:p>
@@ -1379,10 +2030,15 @@
       <w:pPr>
         <w:pStyle w:val="berschrift2"/>
       </w:pPr>
+      <w:bookmarkStart w:id="5" w:name="_Toc433146878"/>
+      <w:r>
+        <w:t xml:space="preserve">1.4 </w:t>
+      </w:r>
       <w:proofErr w:type="spellStart"/>
       <w:r>
         <w:t>Processmanager</w:t>
       </w:r>
+      <w:bookmarkEnd w:id="5"/>
       <w:proofErr w:type="spellEnd"/>
     </w:p>
     <w:p>
@@ -1495,9 +2151,14 @@
       <w:pPr>
         <w:pStyle w:val="berschrift2"/>
       </w:pPr>
+      <w:bookmarkStart w:id="6" w:name="_Toc433146879"/>
+      <w:r>
+        <w:t xml:space="preserve">1.5 </w:t>
+      </w:r>
       <w:r>
         <w:t>Eventmanager</w:t>
       </w:r>
+      <w:bookmarkEnd w:id="6"/>
     </w:p>
     <w:p>
       <w:r>
@@ -1567,9 +2228,14 @@
       <w:pPr>
         <w:pStyle w:val="berschrift2"/>
       </w:pPr>
+      <w:bookmarkStart w:id="7" w:name="_Toc433146880"/>
+      <w:r>
+        <w:t xml:space="preserve">1.6 </w:t>
+      </w:r>
       <w:r>
         <w:t>Controller</w:t>
       </w:r>
+      <w:bookmarkEnd w:id="7"/>
     </w:p>
     <w:p>
       <w:r>
@@ -1654,27 +2320,32 @@
       <w:r>
         <w:t xml:space="preserve"> ID.</w:t>
       </w:r>
-      <w:bookmarkStart w:id="1" w:name="_GoBack"/>
-      <w:bookmarkEnd w:id="1"/>
     </w:p>
     <w:p>
       <w:pPr>
         <w:pStyle w:val="berschrift1"/>
       </w:pPr>
+      <w:bookmarkStart w:id="8" w:name="_Toc433146881"/>
+      <w:r>
+        <w:t xml:space="preserve">2 </w:t>
+      </w:r>
       <w:r>
         <w:t>Menüs</w:t>
       </w:r>
-      <w:bookmarkEnd w:id="0"/>
+      <w:bookmarkEnd w:id="8"/>
     </w:p>
     <w:p>
       <w:pPr>
         <w:pStyle w:val="berschrift2"/>
       </w:pPr>
-      <w:bookmarkStart w:id="2" w:name="_Toc433145750"/>
+      <w:bookmarkStart w:id="9" w:name="_Toc433146882"/>
+      <w:r>
+        <w:t xml:space="preserve">2.1 </w:t>
+      </w:r>
       <w:r>
         <w:t>Erstellung der Menüoberfläche:</w:t>
       </w:r>
-      <w:bookmarkEnd w:id="2"/>
+      <w:bookmarkEnd w:id="9"/>
     </w:p>
     <w:p>
       <w:pPr>
@@ -1759,11 +2430,14 @@
       <w:pPr>
         <w:pStyle w:val="berschrift2"/>
       </w:pPr>
-      <w:bookmarkStart w:id="3" w:name="_Toc433145751"/>
+      <w:bookmarkStart w:id="10" w:name="_Toc433146883"/>
+      <w:r>
+        <w:t xml:space="preserve">2.2 </w:t>
+      </w:r>
       <w:r>
         <w:t>Main</w:t>
       </w:r>
-      <w:bookmarkEnd w:id="3"/>
+      <w:bookmarkEnd w:id="10"/>
     </w:p>
     <w:p>
       <w:r>
@@ -1932,11 +2606,14 @@
       <w:pPr>
         <w:pStyle w:val="berschrift1"/>
       </w:pPr>
-      <w:bookmarkStart w:id="4" w:name="_Toc433145752"/>
+      <w:bookmarkStart w:id="11" w:name="_Toc433146884"/>
+      <w:r>
+        <w:t xml:space="preserve">3 </w:t>
+      </w:r>
       <w:r>
         <w:t>Spielfeld</w:t>
       </w:r>
-      <w:bookmarkEnd w:id="4"/>
+      <w:bookmarkEnd w:id="11"/>
       <w:r>
         <w:t xml:space="preserve"> </w:t>
       </w:r>
@@ -1945,12 +2622,15 @@
       <w:pPr>
         <w:pStyle w:val="berschrift2"/>
       </w:pPr>
-      <w:bookmarkStart w:id="5" w:name="_Toc433145753"/>
+      <w:bookmarkStart w:id="12" w:name="_Toc433146885"/>
+      <w:r>
+        <w:t xml:space="preserve">3.1 </w:t>
+      </w:r>
       <w:proofErr w:type="spellStart"/>
       <w:r>
         <w:t>Playingfield</w:t>
       </w:r>
-      <w:bookmarkEnd w:id="5"/>
+      <w:bookmarkEnd w:id="12"/>
       <w:proofErr w:type="spellEnd"/>
     </w:p>
     <w:p>
@@ -2202,15 +2882,177 @@
       <w:pPr>
         <w:pStyle w:val="berschrift2"/>
       </w:pPr>
-      <w:r>
+      <w:bookmarkStart w:id="13" w:name="_Toc433146886"/>
+      <w:r>
+        <w:t xml:space="preserve">3.2 </w:t>
+      </w:r>
+      <w:proofErr w:type="spellStart"/>
+      <w:r>
+        <w:t>PowerBar</w:t>
+      </w:r>
+      <w:bookmarkEnd w:id="13"/>
+      <w:proofErr w:type="spellEnd"/>
+    </w:p>
+    <w:p>
+      <w:r>
+        <w:t xml:space="preserve">Die Klasse </w:t>
+      </w:r>
+      <w:proofErr w:type="spellStart"/>
+      <w:r>
+        <w:rPr>
+          <w:b/>
+        </w:rPr>
+        <w:t>PowerBar</w:t>
+      </w:r>
+      <w:proofErr w:type="spellEnd"/>
+      <w:r>
+        <w:t xml:space="preserve"> repräsentiert die Schusskraftanzeige am Rande des Bildschirms. Über die Methode </w:t>
+      </w:r>
+      <w:proofErr w:type="spellStart"/>
+      <w:r>
+        <w:rPr>
+          <w:b/>
+        </w:rPr>
+        <w:t>launch</w:t>
+      </w:r>
+      <w:proofErr w:type="spellEnd"/>
+      <w:r>
+        <w:rPr>
+          <w:b/>
+        </w:rPr>
+        <w:t>( )</w:t>
+      </w:r>
+      <w:r>
+        <w:t xml:space="preserve"> wird die Anzeige gestoppt und die aktuelle Kraft wird zurückgegeben. Die anderen Methoden </w:t>
+      </w:r>
+      <w:proofErr w:type="spellStart"/>
+      <w:r>
+        <w:t>dienem</w:t>
+      </w:r>
+      <w:proofErr w:type="spellEnd"/>
+      <w:r>
+        <w:t xml:space="preserve"> dem Zugriff auf die beiden Attribute </w:t>
+      </w:r>
+      <w:r>
+        <w:rPr>
+          <w:b/>
+        </w:rPr>
+        <w:t xml:space="preserve">power </w:t>
+      </w:r>
+      <w:r>
+        <w:t xml:space="preserve">(Kraft mit der auf das Lineal gedrückt wird) und </w:t>
+      </w:r>
+      <w:proofErr w:type="spellStart"/>
+      <w:r>
+        <w:rPr>
+          <w:b/>
+        </w:rPr>
+        <w:t>speed</w:t>
+      </w:r>
+      <w:proofErr w:type="spellEnd"/>
+      <w:r>
+        <w:rPr>
+          <w:b/>
+        </w:rPr>
         <w:t xml:space="preserve"> </w:t>
       </w:r>
-      <w:bookmarkStart w:id="6" w:name="_Toc433145754"/>
-      <w:proofErr w:type="spellStart"/>
-      <w:r>
-        <w:t>PowerBar</w:t>
-      </w:r>
-      <w:bookmarkEnd w:id="6"/>
+      <w:r>
+        <w:t>(Geschwindigkeit, mit der die Anzeige fluktuiert).</w:t>
+      </w:r>
+    </w:p>
+    <w:p>
+      <w:pPr>
+        <w:pStyle w:val="berschrift2"/>
+      </w:pPr>
+      <w:bookmarkStart w:id="14" w:name="_Toc433146887"/>
+      <w:r>
+        <w:t xml:space="preserve">3.3 </w:t>
+      </w:r>
+      <w:proofErr w:type="spellStart"/>
+      <w:r>
+        <w:t>ScoreBoard</w:t>
+      </w:r>
+      <w:bookmarkEnd w:id="14"/>
+      <w:proofErr w:type="spellEnd"/>
+    </w:p>
+    <w:p>
+      <w:r>
+        <w:t>Die Klasse</w:t>
+      </w:r>
+      <w:r>
+        <w:rPr>
+          <w:b/>
+        </w:rPr>
+        <w:t xml:space="preserve"> </w:t>
+      </w:r>
+      <w:proofErr w:type="spellStart"/>
+      <w:r>
+        <w:rPr>
+          <w:b/>
+        </w:rPr>
+        <w:t>ScoreBoard</w:t>
+      </w:r>
+      <w:proofErr w:type="spellEnd"/>
+      <w:r>
+        <w:t xml:space="preserve"> repräsentiert die Punkteanzeige über der Schusskraftanzeige am Bildschirmrand. Über die Methoden </w:t>
+      </w:r>
+      <w:proofErr w:type="spellStart"/>
+      <w:r>
+        <w:rPr>
+          <w:b/>
+        </w:rPr>
+        <w:t>add</w:t>
+      </w:r>
+      <w:proofErr w:type="spellEnd"/>
+      <w:r>
+        <w:rPr>
+          <w:b/>
+        </w:rPr>
+        <w:t>( )</w:t>
+      </w:r>
+      <w:r>
+        <w:t xml:space="preserve"> sowie </w:t>
+      </w:r>
+      <w:proofErr w:type="spellStart"/>
+      <w:r>
+        <w:rPr>
+          <w:b/>
+        </w:rPr>
+        <w:t>reduce</w:t>
+      </w:r>
+      <w:proofErr w:type="spellEnd"/>
+      <w:r>
+        <w:rPr>
+          <w:b/>
+        </w:rPr>
+        <w:t>( )</w:t>
+      </w:r>
+      <w:r>
+        <w:t xml:space="preserve"> kann der Punktestand (</w:t>
+      </w:r>
+      <w:r>
+        <w:rPr>
+          <w:b/>
+        </w:rPr>
+        <w:t>score</w:t>
+      </w:r>
+      <w:r>
+        <w:t>) bearbeitet werden, ohne direkt auf ihn zugreifen zu müssen.</w:t>
+      </w:r>
+    </w:p>
+    <w:p>
+      <w:pPr>
+        <w:pStyle w:val="berschrift2"/>
+      </w:pPr>
+      <w:bookmarkStart w:id="15" w:name="_Toc433146888"/>
+      <w:r>
+        <w:t xml:space="preserve">3.4 </w:t>
+      </w:r>
+      <w:proofErr w:type="spellStart"/>
+      <w:r>
+        <w:t>WindMeter</w:t>
+      </w:r>
+      <w:bookmarkEnd w:id="15"/>
       <w:proofErr w:type="spellEnd"/>
     </w:p>
     <w:p>
@@ -2222,18 +3064,289 @@
         <w:rPr>
           <w:b/>
         </w:rPr>
-        <w:t>PowerBar</w:t>
-      </w:r>
-      <w:proofErr w:type="spellEnd"/>
-      <w:r>
-        <w:t xml:space="preserve"> repräsentiert die Schusskraftanzeige am Rande des Bildschirms. Über die Methode </w:t>
-      </w:r>
-      <w:proofErr w:type="spellStart"/>
-      <w:r>
-        <w:rPr>
-          <w:b/>
-        </w:rPr>
-        <w:t>launch</w:t>
+        <w:t>WindMeter</w:t>
+      </w:r>
+      <w:proofErr w:type="spellEnd"/>
+      <w:r>
+        <w:rPr>
+          <w:b/>
+        </w:rPr>
+        <w:t xml:space="preserve"> </w:t>
+      </w:r>
+      <w:r>
+        <w:t xml:space="preserve">repräsentiert </w:t>
+      </w:r>
+      <w:proofErr w:type="gramStart"/>
+      <w:r>
+        <w:t>den</w:t>
+      </w:r>
+      <w:proofErr w:type="gramEnd"/>
+      <w:r>
+        <w:t xml:space="preserve"> Windmesser in der rechten oberen Bildschirmecke. Über </w:t>
+      </w:r>
+      <w:proofErr w:type="gramStart"/>
+      <w:r>
+        <w:t>den</w:t>
+      </w:r>
+      <w:proofErr w:type="gramEnd"/>
+      <w:r>
+        <w:t xml:space="preserve"> Windmesser kann auf die Windrichtung (</w:t>
+      </w:r>
+      <w:proofErr w:type="spellStart"/>
+      <w:r>
+        <w:rPr>
+          <w:b/>
+        </w:rPr>
+        <w:t>direction</w:t>
+      </w:r>
+      <w:proofErr w:type="spellEnd"/>
+      <w:r>
+        <w:t>) sowie die Windstärke (</w:t>
+      </w:r>
+      <w:proofErr w:type="spellStart"/>
+      <w:r>
+        <w:rPr>
+          <w:b/>
+        </w:rPr>
+        <w:t>strength</w:t>
+      </w:r>
+      <w:proofErr w:type="spellEnd"/>
+      <w:r>
+        <w:t xml:space="preserve">) zugegriffen werden. </w:t>
+      </w:r>
+    </w:p>
+    <w:p>
+      <w:pPr>
+        <w:pStyle w:val="berschrift1"/>
+      </w:pPr>
+      <w:bookmarkStart w:id="16" w:name="_Toc433146889"/>
+      <w:r>
+        <w:t xml:space="preserve">4 </w:t>
+      </w:r>
+      <w:r>
+        <w:t>Spielfeldelemente</w:t>
+      </w:r>
+      <w:bookmarkEnd w:id="16"/>
+    </w:p>
+    <w:p>
+      <w:pPr>
+        <w:pStyle w:val="berschrift2"/>
+      </w:pPr>
+      <w:bookmarkStart w:id="17" w:name="_Toc433146890"/>
+      <w:r>
+        <w:t xml:space="preserve">4.1 </w:t>
+      </w:r>
+      <w:proofErr w:type="spellStart"/>
+      <w:r>
+        <w:t>Vector</w:t>
+      </w:r>
+      <w:bookmarkEnd w:id="17"/>
+      <w:proofErr w:type="spellEnd"/>
+      <w:r>
+        <w:t xml:space="preserve"> </w:t>
+      </w:r>
+    </w:p>
+    <w:p>
+      <w:r>
+        <w:t xml:space="preserve">Die Klasse </w:t>
+      </w:r>
+      <w:proofErr w:type="spellStart"/>
+      <w:r>
+        <w:rPr>
+          <w:b/>
+        </w:rPr>
+        <w:t>Vector</w:t>
+      </w:r>
+      <w:proofErr w:type="spellEnd"/>
+      <w:r>
+        <w:rPr>
+          <w:b/>
+        </w:rPr>
+        <w:t xml:space="preserve"> </w:t>
+      </w:r>
+      <w:r>
+        <w:t>dient dazu,</w:t>
+      </w:r>
+      <w:r>
+        <w:t xml:space="preserve"> im Zweidimensionalen möglichst einfach arbeiten zu können. Die Klasse </w:t>
+      </w:r>
+      <w:proofErr w:type="spellStart"/>
+      <w:r>
+        <w:rPr>
+          <w:b/>
+        </w:rPr>
+        <w:t>Vector</w:t>
+      </w:r>
+      <w:proofErr w:type="spellEnd"/>
+      <w:r>
+        <w:t xml:space="preserve"> enthält zwei </w:t>
+      </w:r>
+      <w:r>
+        <w:t xml:space="preserve">Attribute </w:t>
+      </w:r>
+      <w:r>
+        <w:rPr>
+          <w:b/>
+        </w:rPr>
+        <w:t>x</w:t>
+      </w:r>
+      <w:r>
+        <w:t xml:space="preserve"> und </w:t>
+      </w:r>
+      <w:r>
+        <w:rPr>
+          <w:b/>
+        </w:rPr>
+        <w:t>y</w:t>
+      </w:r>
+      <w:r>
+        <w:t xml:space="preserve">. Durch diese Werte lassen sich sowohl Punkte, als auch Richtungen definieren. Durch die Methoden </w:t>
+      </w:r>
+      <w:proofErr w:type="spellStart"/>
+      <w:r>
+        <w:rPr>
+          <w:b/>
+        </w:rPr>
+        <w:t>addVector</w:t>
+      </w:r>
+      <w:proofErr w:type="spellEnd"/>
+      <w:r>
+        <w:t xml:space="preserve"> sowie </w:t>
+      </w:r>
+      <w:proofErr w:type="spellStart"/>
+      <w:r>
+        <w:rPr>
+          <w:b/>
+        </w:rPr>
+        <w:t>multiplyVector</w:t>
+      </w:r>
+      <w:proofErr w:type="spellEnd"/>
+      <w:r>
+        <w:t xml:space="preserve"> wird das Rechnen mit Vektoren vereinfacht.</w:t>
+      </w:r>
+    </w:p>
+    <w:p>
+      <w:pPr>
+        <w:pStyle w:val="berschrift2"/>
+      </w:pPr>
+      <w:bookmarkStart w:id="18" w:name="_Toc433146891"/>
+      <w:r>
+        <w:t xml:space="preserve">4.2 </w:t>
+      </w:r>
+      <w:r>
+        <w:t>Entity</w:t>
+      </w:r>
+      <w:bookmarkEnd w:id="18"/>
+    </w:p>
+    <w:p>
+      <w:r>
+        <w:t xml:space="preserve">Die Klasse </w:t>
+      </w:r>
+      <w:r>
+        <w:rPr>
+          <w:b/>
+        </w:rPr>
+        <w:t>Entity</w:t>
+      </w:r>
+      <w:r>
+        <w:t xml:space="preserve"> enthält grundlegende Elemente, die auch alle anderen Spielfeldelemente benötigen. In der </w:t>
+      </w:r>
+      <w:proofErr w:type="spellStart"/>
+      <w:r>
+        <w:rPr>
+          <w:b/>
+        </w:rPr>
+        <w:t>ArrayListe</w:t>
+      </w:r>
+      <w:proofErr w:type="spellEnd"/>
+      <w:r>
+        <w:rPr>
+          <w:b/>
+        </w:rPr>
+        <w:t xml:space="preserve"> </w:t>
+      </w:r>
+      <w:proofErr w:type="spellStart"/>
+      <w:r>
+        <w:rPr>
+          <w:b/>
+        </w:rPr>
+        <w:t>positions</w:t>
+      </w:r>
+      <w:proofErr w:type="spellEnd"/>
+      <w:r>
+        <w:t xml:space="preserve"> wird gespeichert, wo das Element ist. Das Attribut </w:t>
+      </w:r>
+      <w:proofErr w:type="spellStart"/>
+      <w:r>
+        <w:rPr>
+          <w:b/>
+        </w:rPr>
+        <w:t>dampening</w:t>
+      </w:r>
+      <w:proofErr w:type="spellEnd"/>
+      <w:r>
+        <w:rPr>
+          <w:b/>
+        </w:rPr>
+        <w:t xml:space="preserve"> </w:t>
+      </w:r>
+      <w:r>
+        <w:t>gibt an, wie hoch der Dämpfungsfaktor ist, falls es zu Kontakt mit einem anderen Element kommt.</w:t>
+      </w:r>
+    </w:p>
+    <w:p>
+      <w:pPr>
+        <w:pStyle w:val="berschrift2"/>
+      </w:pPr>
+      <w:bookmarkStart w:id="19" w:name="_Toc433146892"/>
+      <w:r>
+        <w:lastRenderedPageBreak/>
+        <w:t xml:space="preserve">4.3 </w:t>
+      </w:r>
+      <w:r>
+        <w:t>Circle</w:t>
+      </w:r>
+      <w:bookmarkEnd w:id="19"/>
+    </w:p>
+    <w:p>
+      <w:r>
+        <w:t xml:space="preserve">Die Klasse </w:t>
+      </w:r>
+      <w:r>
+        <w:rPr>
+          <w:b/>
+        </w:rPr>
+        <w:t>Circle</w:t>
+      </w:r>
+      <w:r>
+        <w:t xml:space="preserve"> entspricht einem kreisförmigen Hindernis. Zusätzlich zu den in </w:t>
+      </w:r>
+      <w:r>
+        <w:rPr>
+          <w:b/>
+        </w:rPr>
+        <w:t xml:space="preserve">Entity </w:t>
+      </w:r>
+      <w:r>
+        <w:t xml:space="preserve">bereits definierten Attributen gibt es hier noch das Attribut </w:t>
+      </w:r>
+      <w:proofErr w:type="spellStart"/>
+      <w:r>
+        <w:rPr>
+          <w:b/>
+        </w:rPr>
+        <w:t>radius</w:t>
+      </w:r>
+      <w:proofErr w:type="spellEnd"/>
+      <w:r>
+        <w:t xml:space="preserve">, welches den Radius des Kreises festlegt. Über die Methode </w:t>
+      </w:r>
+      <w:proofErr w:type="spellStart"/>
+      <w:r>
+        <w:rPr>
+          <w:b/>
+        </w:rPr>
+        <w:t>getBorders</w:t>
       </w:r>
       <w:proofErr w:type="spellEnd"/>
       <w:r>
@@ -2243,24 +3356,54 @@
         <w:t>( )</w:t>
       </w:r>
       <w:r>
-        <w:t xml:space="preserve"> wird die Anzeige gestoppt und die aktuelle Kraft wird zurückgegeben. Die anderen Methoden </w:t>
-      </w:r>
-      <w:proofErr w:type="spellStart"/>
-      <w:r>
-        <w:t>dienem</w:t>
-      </w:r>
-      <w:proofErr w:type="spellEnd"/>
-      <w:r>
-        <w:t xml:space="preserve"> dem Zugriff auf die beiden Attribute </w:t>
-      </w:r>
-      <w:r>
-        <w:rPr>
-          <w:b/>
-        </w:rPr>
-        <w:t xml:space="preserve">power </w:t>
-      </w:r>
-      <w:r>
-        <w:t xml:space="preserve">(Kraft mit der auf das Lineal gedrückt wird) und </w:t>
+        <w:t xml:space="preserve"> werden näherungsweise alle Punkte zurückgeliefert, die auf dem Kreis liegen.</w:t>
+      </w:r>
+    </w:p>
+    <w:p>
+      <w:pPr>
+        <w:pStyle w:val="berschrift2"/>
+      </w:pPr>
+      <w:bookmarkStart w:id="20" w:name="_Toc433146893"/>
+      <w:r>
+        <w:t xml:space="preserve">4.4 </w:t>
+      </w:r>
+      <w:r>
+        <w:t>Ball</w:t>
+      </w:r>
+      <w:bookmarkEnd w:id="20"/>
+    </w:p>
+    <w:p>
+      <w:r>
+        <w:t xml:space="preserve">Die Klasse </w:t>
+      </w:r>
+      <w:r>
+        <w:rPr>
+          <w:b/>
+        </w:rPr>
+        <w:t>Ball</w:t>
+      </w:r>
+      <w:r>
+        <w:t xml:space="preserve"> entspricht der vom Katapult gefeuerten Kugel. Zusätzlich zu den in </w:t>
+      </w:r>
+      <w:r>
+        <w:rPr>
+          <w:b/>
+        </w:rPr>
+        <w:t>Circle</w:t>
+      </w:r>
+      <w:r>
+        <w:t xml:space="preserve"> definierten Attributen gibt es hier noch die Richtung der Kugel (</w:t>
+      </w:r>
+      <w:proofErr w:type="spellStart"/>
+      <w:r>
+        <w:rPr>
+          <w:b/>
+        </w:rPr>
+        <w:t>direction</w:t>
+      </w:r>
+      <w:proofErr w:type="spellEnd"/>
+      <w:r>
+        <w:t>), die Geschwindigkeit der Kugel (</w:t>
       </w:r>
       <w:proofErr w:type="spellStart"/>
       <w:r>
@@ -2271,627 +3414,444 @@
       </w:r>
       <w:proofErr w:type="spellEnd"/>
       <w:r>
-        <w:rPr>
-          <w:b/>
-        </w:rPr>
+        <w:t>) und das Gewicht der Kugel (</w:t>
+      </w:r>
+      <w:proofErr w:type="spellStart"/>
+      <w:r>
+        <w:rPr>
+          <w:b/>
+        </w:rPr>
+        <w:t>weight</w:t>
+      </w:r>
+      <w:proofErr w:type="spellEnd"/>
+      <w:r>
+        <w:t xml:space="preserve">). Über die Methoden </w:t>
+      </w:r>
+      <w:proofErr w:type="spellStart"/>
+      <w:r>
+        <w:rPr>
+          <w:b/>
+        </w:rPr>
+        <w:t>speedUp</w:t>
+      </w:r>
+      <w:proofErr w:type="spellEnd"/>
+      <w:r>
+        <w:rPr>
+          <w:b/>
+        </w:rPr>
+        <w:t>( )</w:t>
+      </w:r>
+      <w:r>
+        <w:t xml:space="preserve">, sowie </w:t>
+      </w:r>
+      <w:proofErr w:type="spellStart"/>
+      <w:r>
+        <w:rPr>
+          <w:b/>
+        </w:rPr>
+        <w:t>speedDown</w:t>
+      </w:r>
+      <w:proofErr w:type="spellEnd"/>
+      <w:r>
+        <w:rPr>
+          <w:b/>
+        </w:rPr>
+        <w:t>( )</w:t>
+      </w:r>
+      <w:r>
+        <w:t>, kann die Geschwindigkeit der Kugel beeinflusst werden, ohne direkt auf den Wert zugreifen zu müssen.</w:t>
+      </w:r>
+    </w:p>
+    <w:p>
+      <w:pPr>
+        <w:pStyle w:val="berschrift2"/>
+      </w:pPr>
+      <w:bookmarkStart w:id="21" w:name="_Toc433146894"/>
+      <w:r>
+        <w:t xml:space="preserve">4.5 </w:t>
+      </w:r>
+      <w:proofErr w:type="spellStart"/>
+      <w:r>
+        <w:t>TargetCircle</w:t>
+      </w:r>
+      <w:bookmarkEnd w:id="21"/>
+      <w:proofErr w:type="spellEnd"/>
+    </w:p>
+    <w:p>
+      <w:r>
+        <w:t xml:space="preserve">Die Klasse </w:t>
+      </w:r>
+      <w:proofErr w:type="spellStart"/>
+      <w:r>
+        <w:rPr>
+          <w:b/>
+        </w:rPr>
+        <w:t>TargetCircle</w:t>
+      </w:r>
+      <w:proofErr w:type="spellEnd"/>
+      <w:r>
+        <w:t xml:space="preserve"> repräsentiert ein kreisförmiges Ziel. Sie enthält die gleichen Attribute wie die Klasse </w:t>
+      </w:r>
+      <w:r>
+        <w:rPr>
+          <w:b/>
+        </w:rPr>
+        <w:t>Circle</w:t>
+      </w:r>
+      <w:r>
+        <w:t>.</w:t>
+      </w:r>
+    </w:p>
+    <w:p>
+      <w:pPr>
+        <w:pStyle w:val="berschrift2"/>
+      </w:pPr>
+      <w:bookmarkStart w:id="22" w:name="_Toc433146895"/>
+      <w:r>
+        <w:t xml:space="preserve">4.6 </w:t>
+      </w:r>
+      <w:proofErr w:type="spellStart"/>
+      <w:r>
+        <w:t>Rectangle</w:t>
+      </w:r>
+      <w:bookmarkEnd w:id="22"/>
+      <w:proofErr w:type="spellEnd"/>
+      <w:r>
         <w:t xml:space="preserve"> </w:t>
       </w:r>
-      <w:r>
-        <w:t>(Geschwindigkeit, mit der die Anzeige fluktuiert).</w:t>
+    </w:p>
+    <w:p>
+      <w:r>
+        <w:t xml:space="preserve">Die Klasse </w:t>
+      </w:r>
+      <w:proofErr w:type="spellStart"/>
+      <w:r>
+        <w:rPr>
+          <w:b/>
+        </w:rPr>
+        <w:t>Rectangle</w:t>
+      </w:r>
+      <w:proofErr w:type="spellEnd"/>
+      <w:r>
+        <w:t xml:space="preserve"> entspricht einem rechteckigen Hindernis. Über die Methode </w:t>
+      </w:r>
+      <w:proofErr w:type="spellStart"/>
+      <w:r>
+        <w:rPr>
+          <w:b/>
+        </w:rPr>
+        <w:t>getBorders</w:t>
+      </w:r>
+      <w:proofErr w:type="spellEnd"/>
+      <w:r>
+        <w:rPr>
+          <w:b/>
+        </w:rPr>
+        <w:t>( )</w:t>
+      </w:r>
+      <w:r>
+        <w:t xml:space="preserve"> werden näherungsweise alle Punkte zurückgeliefert, die auf dem Hindernis liegen.</w:t>
       </w:r>
     </w:p>
     <w:p>
       <w:pPr>
         <w:pStyle w:val="berschrift2"/>
       </w:pPr>
-      <w:bookmarkStart w:id="7" w:name="_Toc433145755"/>
-      <w:proofErr w:type="spellStart"/>
-      <w:r>
-        <w:t>ScoreBoard</w:t>
-      </w:r>
-      <w:bookmarkEnd w:id="7"/>
-      <w:proofErr w:type="spellEnd"/>
-    </w:p>
-    <w:p>
-      <w:r>
-        <w:t>Die Klasse</w:t>
-      </w:r>
+      <w:bookmarkStart w:id="23" w:name="_Toc433146896"/>
+      <w:r>
+        <w:t xml:space="preserve">4.7 </w:t>
+      </w:r>
+      <w:proofErr w:type="spellStart"/>
+      <w:r>
+        <w:t>TargetRectangle</w:t>
+      </w:r>
+      <w:bookmarkEnd w:id="23"/>
+      <w:proofErr w:type="spellEnd"/>
+    </w:p>
+    <w:p>
+      <w:r>
+        <w:t xml:space="preserve">Die Klasse </w:t>
+      </w:r>
+      <w:proofErr w:type="spellStart"/>
+      <w:r>
+        <w:rPr>
+          <w:b/>
+        </w:rPr>
+        <w:t>TargetRectangle</w:t>
+      </w:r>
+      <w:proofErr w:type="spellEnd"/>
       <w:r>
         <w:rPr>
           <w:b/>
         </w:rPr>
         <w:t xml:space="preserve"> </w:t>
       </w:r>
-      <w:proofErr w:type="spellStart"/>
-      <w:r>
-        <w:rPr>
-          <w:b/>
-        </w:rPr>
-        <w:t>ScoreBoard</w:t>
-      </w:r>
-      <w:proofErr w:type="spellEnd"/>
-      <w:r>
-        <w:t xml:space="preserve"> repräsentiert die Punkteanzeige über der Schusskraftanzeige am Bildschirmrand. Über die Methoden </w:t>
-      </w:r>
-      <w:proofErr w:type="spellStart"/>
-      <w:r>
-        <w:rPr>
-          <w:b/>
-        </w:rPr>
-        <w:t>add</w:t>
-      </w:r>
-      <w:proofErr w:type="spellEnd"/>
-      <w:r>
-        <w:rPr>
-          <w:b/>
-        </w:rPr>
-        <w:t>( )</w:t>
-      </w:r>
-      <w:r>
-        <w:t xml:space="preserve"> sowie </w:t>
-      </w:r>
-      <w:proofErr w:type="spellStart"/>
-      <w:r>
-        <w:rPr>
-          <w:b/>
-        </w:rPr>
-        <w:t>reduce</w:t>
-      </w:r>
-      <w:proofErr w:type="spellEnd"/>
-      <w:r>
-        <w:rPr>
-          <w:b/>
-        </w:rPr>
-        <w:t>( )</w:t>
-      </w:r>
-      <w:r>
-        <w:t xml:space="preserve"> kann der Punktestand (</w:t>
-      </w:r>
-      <w:r>
-        <w:rPr>
-          <w:b/>
-        </w:rPr>
-        <w:t>score</w:t>
-      </w:r>
-      <w:r>
-        <w:t>) bearbeitet werden, ohne direkt auf ihn zugreifen zu müssen.</w:t>
+      <w:r>
+        <w:t xml:space="preserve">repräsentiert ein rechteckiges Ziel. Sie enthält die gleichen Attribute wie die Klasse </w:t>
+      </w:r>
+      <w:proofErr w:type="spellStart"/>
+      <w:r>
+        <w:rPr>
+          <w:b/>
+        </w:rPr>
+        <w:t>Rectangle</w:t>
+      </w:r>
+      <w:proofErr w:type="spellEnd"/>
+      <w:r>
+        <w:t>.</w:t>
       </w:r>
     </w:p>
     <w:p>
       <w:pPr>
         <w:pStyle w:val="berschrift2"/>
       </w:pPr>
-      <w:bookmarkStart w:id="8" w:name="_Toc433145756"/>
-      <w:proofErr w:type="spellStart"/>
-      <w:r>
-        <w:t>WindMeter</w:t>
-      </w:r>
-      <w:bookmarkEnd w:id="8"/>
-      <w:proofErr w:type="spellEnd"/>
-    </w:p>
-    <w:p>
-      <w:r>
-        <w:t xml:space="preserve">Die Klasse </w:t>
-      </w:r>
-      <w:proofErr w:type="spellStart"/>
-      <w:r>
-        <w:rPr>
-          <w:b/>
-        </w:rPr>
-        <w:t>WindMeter</w:t>
-      </w:r>
-      <w:proofErr w:type="spellEnd"/>
-      <w:r>
-        <w:rPr>
-          <w:b/>
-        </w:rPr>
+      <w:bookmarkStart w:id="24" w:name="_Toc433146897"/>
+      <w:r>
+        <w:t xml:space="preserve">4.8 </w:t>
+      </w:r>
+      <w:proofErr w:type="spellStart"/>
+      <w:r>
+        <w:t>Catapult</w:t>
+      </w:r>
+      <w:bookmarkEnd w:id="24"/>
+      <w:proofErr w:type="spellEnd"/>
+    </w:p>
+    <w:p>
+      <w:r>
+        <w:t xml:space="preserve">Das </w:t>
+      </w:r>
+      <w:r>
+        <w:t>Attribut</w:t>
+      </w:r>
+      <w:r>
         <w:t xml:space="preserve"> </w:t>
       </w:r>
-      <w:r>
-        <w:t xml:space="preserve">repräsentiert </w:t>
+      <w:proofErr w:type="spellStart"/>
+      <w:r>
+        <w:rPr>
+          <w:b/>
+        </w:rPr>
+        <w:t>rubber</w:t>
+      </w:r>
+      <w:proofErr w:type="spellEnd"/>
+      <w:r>
+        <w:t xml:space="preserve"> ist ein Dreieck, </w:t>
+      </w:r>
+      <w:proofErr w:type="spellStart"/>
+      <w:r>
+        <w:rPr>
+          <w:b/>
+        </w:rPr>
+        <w:t>contactPoint</w:t>
+      </w:r>
+      <w:proofErr w:type="spellEnd"/>
+      <w:r>
+        <w:t xml:space="preserve"> ist der Punkt, an dem sich Lineal und Dreieck berühren (der Drehpunkt).</w:t>
+      </w:r>
+    </w:p>
+    <w:p>
+      <w:pPr>
+        <w:pStyle w:val="Listenabsatz"/>
+        <w:numPr>
+          <w:ilvl w:val="0"/>
+          <w:numId w:val="4"/>
+        </w:numPr>
+      </w:pPr>
+      <w:proofErr w:type="spellStart"/>
+      <w:r>
+        <w:rPr>
+          <w:b/>
+        </w:rPr>
+        <w:t>fire</w:t>
+      </w:r>
+      <w:proofErr w:type="spellEnd"/>
+      <w:r>
+        <w:rPr>
+          <w:b/>
+        </w:rPr>
+        <w:t>(</w:t>
+      </w:r>
+      <w:r>
+        <w:rPr>
+          <w:b/>
+        </w:rPr>
+        <w:t xml:space="preserve"> </w:t>
+      </w:r>
+      <w:r>
+        <w:rPr>
+          <w:b/>
+        </w:rPr>
+        <w:t>)</w:t>
+      </w:r>
+      <w:r>
+        <w:t xml:space="preserve"> animiert das Lineal zu einer Drehbewegung</w:t>
+      </w:r>
+    </w:p>
+    <w:p>
+      <w:pPr>
+        <w:pStyle w:val="Listenabsatz"/>
+        <w:numPr>
+          <w:ilvl w:val="0"/>
+          <w:numId w:val="4"/>
+        </w:numPr>
+      </w:pPr>
+      <w:proofErr w:type="spellStart"/>
+      <w:r>
+        <w:rPr>
+          <w:b/>
+        </w:rPr>
+        <w:t>move</w:t>
+      </w:r>
+      <w:proofErr w:type="spellEnd"/>
+      <w:r>
+        <w:rPr>
+          <w:b/>
+        </w:rPr>
+        <w:t>*(</w:t>
+      </w:r>
+      <w:r>
+        <w:rPr>
+          <w:b/>
+        </w:rPr>
+        <w:t xml:space="preserve"> </w:t>
+      </w:r>
+      <w:r>
+        <w:rPr>
+          <w:b/>
+        </w:rPr>
+        <w:t>)</w:t>
+      </w:r>
+      <w:r>
+        <w:t xml:space="preserve"> ändert die Position des Lineals nach links oder rechts</w:t>
+      </w:r>
+    </w:p>
+    <w:p>
+      <w:pPr>
+        <w:pStyle w:val="berschrift1"/>
+      </w:pPr>
+      <w:bookmarkStart w:id="25" w:name="_Toc433146898"/>
+      <w:r>
+        <w:t xml:space="preserve">5 </w:t>
+      </w:r>
+      <w:proofErr w:type="spellStart"/>
+      <w:r>
+        <w:t>DragTrajectory</w:t>
+      </w:r>
+      <w:bookmarkEnd w:id="25"/>
+      <w:proofErr w:type="spellEnd"/>
+    </w:p>
+    <w:p>
+      <w:proofErr w:type="spellStart"/>
+      <w:r>
+        <w:rPr>
+          <w:b/>
+        </w:rPr>
+        <w:t>calculatePositions</w:t>
+      </w:r>
+      <w:proofErr w:type="spellEnd"/>
+      <w:r>
+        <w:t xml:space="preserve">() </w:t>
       </w:r>
       <w:proofErr w:type="gramStart"/>
       <w:r>
-        <w:t>den</w:t>
+        <w:t>berechnet</w:t>
       </w:r>
       <w:proofErr w:type="gramEnd"/>
       <w:r>
-        <w:t xml:space="preserve"> Windmesser in der rechten oberen Bildschirmecke. Über </w:t>
-      </w:r>
-      <w:proofErr w:type="gramStart"/>
-      <w:r>
-        <w:t>den</w:t>
-      </w:r>
-      <w:proofErr w:type="gramEnd"/>
-      <w:r>
-        <w:t xml:space="preserve"> Windmesser kann auf die Windrichtung (</w:t>
-      </w:r>
-      <w:proofErr w:type="spellStart"/>
-      <w:r>
-        <w:rPr>
-          <w:b/>
-        </w:rPr>
-        <w:t>direction</w:t>
-      </w:r>
-      <w:proofErr w:type="spellEnd"/>
-      <w:r>
-        <w:t>) sowie die Windstärke (</w:t>
-      </w:r>
-      <w:proofErr w:type="spellStart"/>
-      <w:r>
-        <w:rPr>
-          <w:b/>
-        </w:rPr>
-        <w:t>strength</w:t>
-      </w:r>
-      <w:proofErr w:type="spellEnd"/>
-      <w:r>
-        <w:t xml:space="preserve">) zugegriffen werden. </w:t>
-      </w:r>
-    </w:p>
-    <w:p>
-      <w:pPr>
-        <w:pStyle w:val="berschrift1"/>
-      </w:pPr>
-      <w:bookmarkStart w:id="9" w:name="_Toc433145757"/>
-      <w:r>
-        <w:t>Spielfeldelemente</w:t>
-      </w:r>
-      <w:bookmarkEnd w:id="9"/>
-    </w:p>
-    <w:p>
-      <w:pPr>
-        <w:pStyle w:val="berschrift2"/>
-      </w:pPr>
-      <w:bookmarkStart w:id="10" w:name="_Toc433145758"/>
-      <w:proofErr w:type="spellStart"/>
-      <w:r>
-        <w:t>Vector</w:t>
-      </w:r>
-      <w:bookmarkEnd w:id="10"/>
-      <w:proofErr w:type="spellEnd"/>
-      <w:r>
-        <w:t xml:space="preserve"> </w:t>
-      </w:r>
-    </w:p>
-    <w:p>
-      <w:r>
-        <w:t xml:space="preserve">Die Klasse </w:t>
-      </w:r>
-      <w:proofErr w:type="spellStart"/>
-      <w:r>
-        <w:rPr>
-          <w:b/>
-        </w:rPr>
-        <w:t>Vector</w:t>
-      </w:r>
-      <w:proofErr w:type="spellEnd"/>
-      <w:r>
-        <w:rPr>
-          <w:b/>
-        </w:rPr>
-        <w:t xml:space="preserve"> </w:t>
-      </w:r>
-      <w:r>
-        <w:t>dient dazu,</w:t>
-      </w:r>
-      <w:r>
-        <w:t xml:space="preserve"> im Zweidimensionalen möglichst einfach arbeiten zu können. Die Klasse </w:t>
-      </w:r>
-      <w:proofErr w:type="spellStart"/>
-      <w:r>
-        <w:rPr>
-          <w:b/>
-        </w:rPr>
-        <w:t>Vector</w:t>
-      </w:r>
-      <w:proofErr w:type="spellEnd"/>
-      <w:r>
-        <w:t xml:space="preserve"> enthält zwei </w:t>
-      </w:r>
-      <w:r>
-        <w:t xml:space="preserve">Attribute </w:t>
-      </w:r>
-      <w:r>
-        <w:rPr>
-          <w:b/>
-        </w:rPr>
-        <w:t>x</w:t>
-      </w:r>
-      <w:r>
-        <w:t xml:space="preserve"> und </w:t>
-      </w:r>
-      <w:r>
-        <w:rPr>
-          <w:b/>
-        </w:rPr>
-        <w:t>y</w:t>
-      </w:r>
-      <w:r>
-        <w:t xml:space="preserve">. Durch diese Werte lassen sich sowohl Punkte, als auch Richtungen definieren. Durch die Methoden </w:t>
-      </w:r>
-      <w:proofErr w:type="spellStart"/>
-      <w:r>
-        <w:rPr>
-          <w:b/>
-        </w:rPr>
-        <w:t>addVector</w:t>
-      </w:r>
-      <w:proofErr w:type="spellEnd"/>
-      <w:r>
-        <w:t xml:space="preserve"> sowie </w:t>
-      </w:r>
-      <w:proofErr w:type="spellStart"/>
-      <w:r>
-        <w:rPr>
-          <w:b/>
-        </w:rPr>
-        <w:t>multiplyVector</w:t>
-      </w:r>
-      <w:proofErr w:type="spellEnd"/>
-      <w:r>
-        <w:t xml:space="preserve"> wird das Rechnen mit Vektoren vereinfacht.</w:t>
-      </w:r>
-    </w:p>
-    <w:p>
-      <w:pPr>
-        <w:pStyle w:val="berschrift2"/>
-      </w:pPr>
-      <w:bookmarkStart w:id="11" w:name="_Toc433145759"/>
-      <w:r>
-        <w:t>Entity</w:t>
-      </w:r>
-      <w:bookmarkEnd w:id="11"/>
-    </w:p>
-    <w:p>
-      <w:r>
-        <w:t xml:space="preserve">Die Klasse </w:t>
-      </w:r>
-      <w:r>
-        <w:rPr>
-          <w:b/>
-        </w:rPr>
-        <w:t>Entity</w:t>
-      </w:r>
-      <w:r>
-        <w:t xml:space="preserve"> enthält grundlegende Elemente, die auch alle anderen Spielfeldelemente benötigen. In der </w:t>
-      </w:r>
-      <w:proofErr w:type="spellStart"/>
-      <w:r>
-        <w:rPr>
-          <w:b/>
-        </w:rPr>
-        <w:t>ArrayListe</w:t>
-      </w:r>
-      <w:proofErr w:type="spellEnd"/>
-      <w:r>
-        <w:rPr>
-          <w:b/>
-        </w:rPr>
-        <w:t xml:space="preserve"> </w:t>
-      </w:r>
-      <w:proofErr w:type="spellStart"/>
-      <w:r>
-        <w:rPr>
-          <w:b/>
-        </w:rPr>
-        <w:t>positions</w:t>
-      </w:r>
-      <w:proofErr w:type="spellEnd"/>
-      <w:r>
-        <w:t xml:space="preserve"> wird gespeichert, wo das Element ist. Das Attribut </w:t>
-      </w:r>
-      <w:proofErr w:type="spellStart"/>
-      <w:r>
-        <w:rPr>
-          <w:b/>
-        </w:rPr>
-        <w:t>dampening</w:t>
-      </w:r>
-      <w:proofErr w:type="spellEnd"/>
-      <w:r>
-        <w:rPr>
-          <w:b/>
-        </w:rPr>
-        <w:t xml:space="preserve"> </w:t>
-      </w:r>
-      <w:r>
-        <w:t>gibt an, wie hoch der Dämpfungsfaktor ist, falls es zu Kontakt mit einem anderen Element kommt.</w:t>
-      </w:r>
-    </w:p>
-    <w:p>
-      <w:pPr>
-        <w:pStyle w:val="berschrift2"/>
-      </w:pPr>
-      <w:bookmarkStart w:id="12" w:name="_Toc433145760"/>
-      <w:r>
-        <w:lastRenderedPageBreak/>
-        <w:t>Circle</w:t>
-      </w:r>
-      <w:bookmarkEnd w:id="12"/>
-    </w:p>
-    <w:p>
-      <w:r>
-        <w:t xml:space="preserve">Die Klasse </w:t>
-      </w:r>
-      <w:r>
-        <w:rPr>
-          <w:b/>
-        </w:rPr>
-        <w:t>Circle</w:t>
-      </w:r>
-      <w:r>
-        <w:t xml:space="preserve"> entspricht einem kreisförmigen Hindernis. Zusätzlich zu den in </w:t>
-      </w:r>
-      <w:r>
-        <w:rPr>
-          <w:b/>
-        </w:rPr>
-        <w:t xml:space="preserve">Entity </w:t>
-      </w:r>
-      <w:r>
-        <w:t xml:space="preserve">bereits definierten Attributen gibt es hier noch das Attribut </w:t>
-      </w:r>
-      <w:proofErr w:type="spellStart"/>
-      <w:r>
-        <w:rPr>
-          <w:b/>
-        </w:rPr>
-        <w:t>radius</w:t>
-      </w:r>
-      <w:proofErr w:type="spellEnd"/>
-      <w:r>
-        <w:t xml:space="preserve">, welches den Radius des Kreises festlegt. Über die Methode </w:t>
-      </w:r>
-      <w:proofErr w:type="spellStart"/>
-      <w:r>
-        <w:rPr>
-          <w:b/>
-        </w:rPr>
-        <w:t>getBorders</w:t>
-      </w:r>
-      <w:proofErr w:type="spellEnd"/>
-      <w:r>
-        <w:rPr>
-          <w:b/>
-        </w:rPr>
-        <w:t>( )</w:t>
-      </w:r>
-      <w:r>
-        <w:t xml:space="preserve"> werden näherungsweise alle Punkte zurückgeliefert, die auf dem Kreis liegen.</w:t>
-      </w:r>
-    </w:p>
-    <w:p>
-      <w:pPr>
-        <w:pStyle w:val="berschrift2"/>
-      </w:pPr>
-      <w:bookmarkStart w:id="13" w:name="_Toc433145761"/>
-      <w:r>
-        <w:t>Ball</w:t>
-      </w:r>
-      <w:bookmarkEnd w:id="13"/>
-    </w:p>
-    <w:p>
-      <w:r>
-        <w:t xml:space="preserve">Die Klasse </w:t>
-      </w:r>
-      <w:r>
-        <w:rPr>
-          <w:b/>
-        </w:rPr>
-        <w:t>Ball</w:t>
-      </w:r>
-      <w:r>
-        <w:t xml:space="preserve"> entspricht der vom Katapult gefeuerten Kugel. Zusätzlich zu den in </w:t>
-      </w:r>
-      <w:r>
-        <w:rPr>
-          <w:b/>
-        </w:rPr>
-        <w:t>Circle</w:t>
-      </w:r>
-      <w:r>
-        <w:t xml:space="preserve"> definierten Attributen gibt es hier noch die Richtung der Kugel (</w:t>
-      </w:r>
-      <w:proofErr w:type="spellStart"/>
-      <w:r>
-        <w:rPr>
-          <w:b/>
-        </w:rPr>
-        <w:t>direction</w:t>
-      </w:r>
-      <w:proofErr w:type="spellEnd"/>
-      <w:r>
-        <w:t>), die Geschwindigkeit der Kugel (</w:t>
-      </w:r>
-      <w:proofErr w:type="spellStart"/>
-      <w:r>
-        <w:rPr>
-          <w:b/>
-        </w:rPr>
-        <w:t>speed</w:t>
-      </w:r>
-      <w:proofErr w:type="spellEnd"/>
-      <w:r>
-        <w:t>) und das Gewicht der Kugel (</w:t>
-      </w:r>
-      <w:proofErr w:type="spellStart"/>
-      <w:r>
-        <w:rPr>
-          <w:b/>
-        </w:rPr>
-        <w:t>weight</w:t>
-      </w:r>
-      <w:proofErr w:type="spellEnd"/>
-      <w:r>
-        <w:t xml:space="preserve">). Über die Methoden </w:t>
-      </w:r>
-      <w:proofErr w:type="spellStart"/>
-      <w:r>
-        <w:rPr>
-          <w:b/>
-        </w:rPr>
-        <w:t>speedUp</w:t>
-      </w:r>
-      <w:proofErr w:type="spellEnd"/>
-      <w:r>
-        <w:rPr>
-          <w:b/>
-        </w:rPr>
-        <w:t>( )</w:t>
-      </w:r>
-      <w:r>
-        <w:t xml:space="preserve">, sowie </w:t>
-      </w:r>
-      <w:proofErr w:type="spellStart"/>
-      <w:r>
-        <w:rPr>
-          <w:b/>
-        </w:rPr>
-        <w:t>speedDown</w:t>
-      </w:r>
-      <w:proofErr w:type="spellEnd"/>
-      <w:r>
-        <w:rPr>
-          <w:b/>
-        </w:rPr>
-        <w:t>( )</w:t>
-      </w:r>
-      <w:r>
-        <w:t>, kann die Geschwindigkeit der Kugel beeinflusst werden, ohne direkt auf den Wert zugreifen zu müssen.</w:t>
-      </w:r>
-    </w:p>
-    <w:p>
-      <w:pPr>
-        <w:pStyle w:val="berschrift2"/>
-      </w:pPr>
-      <w:bookmarkStart w:id="14" w:name="_Toc433145762"/>
-      <w:proofErr w:type="spellStart"/>
-      <w:r>
-        <w:t>TargetCircle</w:t>
-      </w:r>
-      <w:bookmarkEnd w:id="14"/>
-      <w:proofErr w:type="spellEnd"/>
-    </w:p>
-    <w:p>
-      <w:r>
-        <w:t xml:space="preserve">Die Klasse </w:t>
-      </w:r>
-      <w:proofErr w:type="spellStart"/>
-      <w:r>
-        <w:rPr>
-          <w:b/>
-        </w:rPr>
-        <w:t>TargetCircle</w:t>
-      </w:r>
-      <w:proofErr w:type="spellEnd"/>
-      <w:r>
-        <w:t xml:space="preserve"> repräsentiert ein kreisförmiges Ziel. Sie enthält die gleichen Attribute wie die Klasse </w:t>
-      </w:r>
-      <w:r>
-        <w:rPr>
-          <w:b/>
-        </w:rPr>
-        <w:t>Circle</w:t>
+        <w:t xml:space="preserve"> die einzelnen Positionen der Flugbahn, die dann in </w:t>
+      </w:r>
+      <w:proofErr w:type="spellStart"/>
+      <w:r>
+        <w:rPr>
+          <w:b/>
+        </w:rPr>
+        <w:t>mPositions</w:t>
+      </w:r>
+      <w:proofErr w:type="spellEnd"/>
+      <w:r>
+        <w:t xml:space="preserve"> gespeichert</w:t>
+      </w:r>
+      <w:r>
+        <w:t xml:space="preserve"> werden</w:t>
       </w:r>
       <w:r>
         <w:t>.</w:t>
       </w:r>
     </w:p>
     <w:p>
-      <w:pPr>
-        <w:pStyle w:val="berschrift2"/>
-      </w:pPr>
-      <w:bookmarkStart w:id="15" w:name="_Toc433145763"/>
-      <w:proofErr w:type="spellStart"/>
-      <w:r>
-        <w:t>Rectangle</w:t>
-      </w:r>
-      <w:bookmarkEnd w:id="15"/>
-      <w:proofErr w:type="spellEnd"/>
-      <w:r>
-        <w:t xml:space="preserve"> </w:t>
-      </w:r>
-    </w:p>
-    <w:p>
-      <w:r>
-        <w:t xml:space="preserve">Die Klasse </w:t>
-      </w:r>
-      <w:proofErr w:type="spellStart"/>
-      <w:r>
-        <w:rPr>
-          <w:b/>
-        </w:rPr>
-        <w:t>Rectangle</w:t>
-      </w:r>
-      <w:proofErr w:type="spellEnd"/>
-      <w:r>
-        <w:t xml:space="preserve"> entspricht einem rechteckigen Hindernis. Über die Methode </w:t>
-      </w:r>
-      <w:proofErr w:type="spellStart"/>
-      <w:r>
-        <w:rPr>
-          <w:b/>
-        </w:rPr>
-        <w:t>getBorders</w:t>
-      </w:r>
-      <w:proofErr w:type="spellEnd"/>
-      <w:r>
-        <w:rPr>
-          <w:b/>
-        </w:rPr>
-        <w:t>( )</w:t>
-      </w:r>
-      <w:r>
-        <w:t xml:space="preserve"> werden näherungsweise alle Punkte zurückgeliefert, die auf dem Hindernis liegen.</w:t>
-      </w:r>
-    </w:p>
-    <w:p>
-      <w:pPr>
-        <w:pStyle w:val="berschrift2"/>
-      </w:pPr>
-      <w:bookmarkStart w:id="16" w:name="_Toc433145764"/>
-      <w:proofErr w:type="spellStart"/>
-      <w:r>
-        <w:t>TargetRectangle</w:t>
-      </w:r>
-      <w:bookmarkEnd w:id="16"/>
-      <w:proofErr w:type="spellEnd"/>
-    </w:p>
-    <w:p>
-      <w:r>
-        <w:t xml:space="preserve">Die Klasse </w:t>
-      </w:r>
-      <w:proofErr w:type="spellStart"/>
-      <w:r>
-        <w:rPr>
-          <w:b/>
-        </w:rPr>
-        <w:t>TargetRectangle</w:t>
-      </w:r>
-      <w:proofErr w:type="spellEnd"/>
-      <w:r>
-        <w:rPr>
-          <w:b/>
-        </w:rPr>
-        <w:t xml:space="preserve"> </w:t>
-      </w:r>
-      <w:r>
-        <w:t xml:space="preserve">repräsentiert ein rechteckiges Ziel. Sie enthält die gleichen Attribute wie die Klasse </w:t>
-      </w:r>
-      <w:proofErr w:type="spellStart"/>
-      <w:r>
-        <w:rPr>
-          <w:b/>
-        </w:rPr>
-        <w:t>Rectangle</w:t>
-      </w:r>
-      <w:proofErr w:type="spellEnd"/>
-      <w:r>
-        <w:t>.</w:t>
-      </w:r>
-    </w:p>
-    <w:p/>
+      <w:r>
+        <w:t xml:space="preserve">Alternativ kann man die Positionen in einem Path zusammenfassen, entlang dessen dann die Kugel fliegt, je nachdem, wie die Animation am Ende ausgeführt wird (über </w:t>
+      </w:r>
+      <w:proofErr w:type="spellStart"/>
+      <w:r>
+        <w:t>PathTransition</w:t>
+      </w:r>
+      <w:proofErr w:type="spellEnd"/>
+      <w:r>
+        <w:t>?) In dem Fall kann die Klasse auch statisch werden.</w:t>
+      </w:r>
+    </w:p>
+    <w:p>
+      <w:r>
+        <w:t>Die Berechnung der Flugbahn mit Luftwiderstand beachtet folgende Faktoren:</w:t>
+      </w:r>
+    </w:p>
+    <w:p>
+      <w:pPr>
+        <w:pStyle w:val="Listenabsatz"/>
+        <w:numPr>
+          <w:ilvl w:val="0"/>
+          <w:numId w:val="3"/>
+        </w:numPr>
+      </w:pPr>
+      <w:r>
+        <w:t>Fläche des Durchschnitts der Kugel</w:t>
+      </w:r>
+    </w:p>
+    <w:p>
+      <w:pPr>
+        <w:pStyle w:val="Listenabsatz"/>
+        <w:numPr>
+          <w:ilvl w:val="0"/>
+          <w:numId w:val="3"/>
+        </w:numPr>
+      </w:pPr>
+      <w:r>
+        <w:t>Masse der Kugel</w:t>
+      </w:r>
+    </w:p>
+    <w:p>
+      <w:pPr>
+        <w:pStyle w:val="Listenabsatz"/>
+        <w:numPr>
+          <w:ilvl w:val="0"/>
+          <w:numId w:val="3"/>
+        </w:numPr>
+      </w:pPr>
+      <w:r>
+        <w:t>Luftdichte (fest)</w:t>
+      </w:r>
+    </w:p>
+    <w:p>
+      <w:pPr>
+        <w:pStyle w:val="Listenabsatz"/>
+        <w:numPr>
+          <w:ilvl w:val="0"/>
+          <w:numId w:val="3"/>
+        </w:numPr>
+      </w:pPr>
+      <w:r>
+        <w:t xml:space="preserve">Luftwiderstandskonstante </w:t>
+      </w:r>
+      <w:proofErr w:type="spellStart"/>
+      <w:r>
+        <w:t>abh.</w:t>
+      </w:r>
+      <w:proofErr w:type="spellEnd"/>
+      <w:r>
+        <w:t xml:space="preserve"> von Form des Körpers</w:t>
+      </w:r>
+    </w:p>
     <w:p/>
     <w:p/>
     <w:p/>
@@ -2908,6 +3868,232 @@
 <file path=word/numbering.xml><?xml version="1.0" encoding="utf-8"?>
 <w:numbering xmlns:wpc="http://schemas.microsoft.com/office/word/2010/wordprocessingCanvas" xmlns:mc="http://schemas.openxmlformats.org/markup-compatibility/2006" xmlns:o="urn:schemas-microsoft-com:office:office" xmlns:r="http://schemas.openxmlformats.org/officeDocument/2006/relationships" xmlns:m="http://schemas.openxmlformats.org/officeDocument/2006/math" xmlns:v="urn:schemas-microsoft-com:vml" xmlns:wp14="http://schemas.microsoft.com/office/word/2010/wordprocessingDrawing" xmlns:wp="http://schemas.openxmlformats.org/drawingml/2006/wordprocessingDrawing" xmlns:w10="urn:schemas-microsoft-com:office:word" xmlns:w="http://schemas.openxmlformats.org/wordprocessingml/2006/main" xmlns:w14="http://schemas.microsoft.com/office/word/2010/wordml" xmlns:w15="http://schemas.microsoft.com/office/word/2012/wordml" xmlns:wpg="http://schemas.microsoft.com/office/word/2010/wordprocessingGroup" xmlns:wpi="http://schemas.microsoft.com/office/word/2010/wordprocessingInk" xmlns:wne="http://schemas.microsoft.com/office/word/2006/wordml" xmlns:wps="http://schemas.microsoft.com/office/word/2010/wordprocessingShape" mc:Ignorable="w14 w15 wp14">
   <w:abstractNum w:abstractNumId="0" w15:restartNumberingAfterBreak="0">
+    <w:nsid w:val="45911CA8"/>
+    <w:multiLevelType w:val="hybridMultilevel"/>
+    <w:tmpl w:val="0DCEEE84"/>
+    <w:lvl w:ilvl="0" w:tplc="CF769B08">
+      <w:start w:val="1"/>
+      <w:numFmt w:val="bullet"/>
+      <w:lvlText w:val="–"/>
+      <w:lvlJc w:val="left"/>
+      <w:pPr>
+        <w:ind w:left="720" w:hanging="360"/>
+      </w:pPr>
+      <w:rPr>
+        <w:rFonts w:ascii="Calibri" w:hAnsi="Calibri" w:hint="default"/>
+      </w:rPr>
+    </w:lvl>
+    <w:lvl w:ilvl="1" w:tplc="04070003" w:tentative="1">
+      <w:start w:val="1"/>
+      <w:numFmt w:val="bullet"/>
+      <w:lvlText w:val="o"/>
+      <w:lvlJc w:val="left"/>
+      <w:pPr>
+        <w:ind w:left="1440" w:hanging="360"/>
+      </w:pPr>
+      <w:rPr>
+        <w:rFonts w:ascii="Courier New" w:hAnsi="Courier New" w:cs="Courier New" w:hint="default"/>
+      </w:rPr>
+    </w:lvl>
+    <w:lvl w:ilvl="2" w:tplc="04070005" w:tentative="1">
+      <w:start w:val="1"/>
+      <w:numFmt w:val="bullet"/>
+      <w:lvlText w:val=""/>
+      <w:lvlJc w:val="left"/>
+      <w:pPr>
+        <w:ind w:left="2160" w:hanging="360"/>
+      </w:pPr>
+      <w:rPr>
+        <w:rFonts w:ascii="Wingdings" w:hAnsi="Wingdings" w:hint="default"/>
+      </w:rPr>
+    </w:lvl>
+    <w:lvl w:ilvl="3" w:tplc="04070001" w:tentative="1">
+      <w:start w:val="1"/>
+      <w:numFmt w:val="bullet"/>
+      <w:lvlText w:val=""/>
+      <w:lvlJc w:val="left"/>
+      <w:pPr>
+        <w:ind w:left="2880" w:hanging="360"/>
+      </w:pPr>
+      <w:rPr>
+        <w:rFonts w:ascii="Symbol" w:hAnsi="Symbol" w:hint="default"/>
+      </w:rPr>
+    </w:lvl>
+    <w:lvl w:ilvl="4" w:tplc="04070003" w:tentative="1">
+      <w:start w:val="1"/>
+      <w:numFmt w:val="bullet"/>
+      <w:lvlText w:val="o"/>
+      <w:lvlJc w:val="left"/>
+      <w:pPr>
+        <w:ind w:left="3600" w:hanging="360"/>
+      </w:pPr>
+      <w:rPr>
+        <w:rFonts w:ascii="Courier New" w:hAnsi="Courier New" w:cs="Courier New" w:hint="default"/>
+      </w:rPr>
+    </w:lvl>
+    <w:lvl w:ilvl="5" w:tplc="04070005" w:tentative="1">
+      <w:start w:val="1"/>
+      <w:numFmt w:val="bullet"/>
+      <w:lvlText w:val=""/>
+      <w:lvlJc w:val="left"/>
+      <w:pPr>
+        <w:ind w:left="4320" w:hanging="360"/>
+      </w:pPr>
+      <w:rPr>
+        <w:rFonts w:ascii="Wingdings" w:hAnsi="Wingdings" w:hint="default"/>
+      </w:rPr>
+    </w:lvl>
+    <w:lvl w:ilvl="6" w:tplc="04070001" w:tentative="1">
+      <w:start w:val="1"/>
+      <w:numFmt w:val="bullet"/>
+      <w:lvlText w:val=""/>
+      <w:lvlJc w:val="left"/>
+      <w:pPr>
+        <w:ind w:left="5040" w:hanging="360"/>
+      </w:pPr>
+      <w:rPr>
+        <w:rFonts w:ascii="Symbol" w:hAnsi="Symbol" w:hint="default"/>
+      </w:rPr>
+    </w:lvl>
+    <w:lvl w:ilvl="7" w:tplc="04070003" w:tentative="1">
+      <w:start w:val="1"/>
+      <w:numFmt w:val="bullet"/>
+      <w:lvlText w:val="o"/>
+      <w:lvlJc w:val="left"/>
+      <w:pPr>
+        <w:ind w:left="5760" w:hanging="360"/>
+      </w:pPr>
+      <w:rPr>
+        <w:rFonts w:ascii="Courier New" w:hAnsi="Courier New" w:cs="Courier New" w:hint="default"/>
+      </w:rPr>
+    </w:lvl>
+    <w:lvl w:ilvl="8" w:tplc="04070005" w:tentative="1">
+      <w:start w:val="1"/>
+      <w:numFmt w:val="bullet"/>
+      <w:lvlText w:val=""/>
+      <w:lvlJc w:val="left"/>
+      <w:pPr>
+        <w:ind w:left="6480" w:hanging="360"/>
+      </w:pPr>
+      <w:rPr>
+        <w:rFonts w:ascii="Wingdings" w:hAnsi="Wingdings" w:hint="default"/>
+      </w:rPr>
+    </w:lvl>
+  </w:abstractNum>
+  <w:abstractNum w:abstractNumId="1" w15:restartNumberingAfterBreak="0">
+    <w:nsid w:val="50FF09A2"/>
+    <w:multiLevelType w:val="hybridMultilevel"/>
+    <w:tmpl w:val="61987E90"/>
+    <w:lvl w:ilvl="0" w:tplc="CF769B08">
+      <w:start w:val="1"/>
+      <w:numFmt w:val="bullet"/>
+      <w:lvlText w:val="–"/>
+      <w:lvlJc w:val="left"/>
+      <w:pPr>
+        <w:ind w:left="720" w:hanging="360"/>
+      </w:pPr>
+      <w:rPr>
+        <w:rFonts w:ascii="Calibri" w:hAnsi="Calibri" w:hint="default"/>
+      </w:rPr>
+    </w:lvl>
+    <w:lvl w:ilvl="1" w:tplc="04070003" w:tentative="1">
+      <w:start w:val="1"/>
+      <w:numFmt w:val="bullet"/>
+      <w:lvlText w:val="o"/>
+      <w:lvlJc w:val="left"/>
+      <w:pPr>
+        <w:ind w:left="1440" w:hanging="360"/>
+      </w:pPr>
+      <w:rPr>
+        <w:rFonts w:ascii="Courier New" w:hAnsi="Courier New" w:cs="Courier New" w:hint="default"/>
+      </w:rPr>
+    </w:lvl>
+    <w:lvl w:ilvl="2" w:tplc="04070005" w:tentative="1">
+      <w:start w:val="1"/>
+      <w:numFmt w:val="bullet"/>
+      <w:lvlText w:val=""/>
+      <w:lvlJc w:val="left"/>
+      <w:pPr>
+        <w:ind w:left="2160" w:hanging="360"/>
+      </w:pPr>
+      <w:rPr>
+        <w:rFonts w:ascii="Wingdings" w:hAnsi="Wingdings" w:hint="default"/>
+      </w:rPr>
+    </w:lvl>
+    <w:lvl w:ilvl="3" w:tplc="04070001" w:tentative="1">
+      <w:start w:val="1"/>
+      <w:numFmt w:val="bullet"/>
+      <w:lvlText w:val=""/>
+      <w:lvlJc w:val="left"/>
+      <w:pPr>
+        <w:ind w:left="2880" w:hanging="360"/>
+      </w:pPr>
+      <w:rPr>
+        <w:rFonts w:ascii="Symbol" w:hAnsi="Symbol" w:hint="default"/>
+      </w:rPr>
+    </w:lvl>
+    <w:lvl w:ilvl="4" w:tplc="04070003" w:tentative="1">
+      <w:start w:val="1"/>
+      <w:numFmt w:val="bullet"/>
+      <w:lvlText w:val="o"/>
+      <w:lvlJc w:val="left"/>
+      <w:pPr>
+        <w:ind w:left="3600" w:hanging="360"/>
+      </w:pPr>
+      <w:rPr>
+        <w:rFonts w:ascii="Courier New" w:hAnsi="Courier New" w:cs="Courier New" w:hint="default"/>
+      </w:rPr>
+    </w:lvl>
+    <w:lvl w:ilvl="5" w:tplc="04070005" w:tentative="1">
+      <w:start w:val="1"/>
+      <w:numFmt w:val="bullet"/>
+      <w:lvlText w:val=""/>
+      <w:lvlJc w:val="left"/>
+      <w:pPr>
+        <w:ind w:left="4320" w:hanging="360"/>
+      </w:pPr>
+      <w:rPr>
+        <w:rFonts w:ascii="Wingdings" w:hAnsi="Wingdings" w:hint="default"/>
+      </w:rPr>
+    </w:lvl>
+    <w:lvl w:ilvl="6" w:tplc="04070001" w:tentative="1">
+      <w:start w:val="1"/>
+      <w:numFmt w:val="bullet"/>
+      <w:lvlText w:val=""/>
+      <w:lvlJc w:val="left"/>
+      <w:pPr>
+        <w:ind w:left="5040" w:hanging="360"/>
+      </w:pPr>
+      <w:rPr>
+        <w:rFonts w:ascii="Symbol" w:hAnsi="Symbol" w:hint="default"/>
+      </w:rPr>
+    </w:lvl>
+    <w:lvl w:ilvl="7" w:tplc="04070003" w:tentative="1">
+      <w:start w:val="1"/>
+      <w:numFmt w:val="bullet"/>
+      <w:lvlText w:val="o"/>
+      <w:lvlJc w:val="left"/>
+      <w:pPr>
+        <w:ind w:left="5760" w:hanging="360"/>
+      </w:pPr>
+      <w:rPr>
+        <w:rFonts w:ascii="Courier New" w:hAnsi="Courier New" w:cs="Courier New" w:hint="default"/>
+      </w:rPr>
+    </w:lvl>
+    <w:lvl w:ilvl="8" w:tplc="04070005" w:tentative="1">
+      <w:start w:val="1"/>
+      <w:numFmt w:val="bullet"/>
+      <w:lvlText w:val=""/>
+      <w:lvlJc w:val="left"/>
+      <w:pPr>
+        <w:ind w:left="6480" w:hanging="360"/>
+      </w:pPr>
+      <w:rPr>
+        <w:rFonts w:ascii="Wingdings" w:hAnsi="Wingdings" w:hint="default"/>
+      </w:rPr>
+    </w:lvl>
+  </w:abstractNum>
+  <w:abstractNum w:abstractNumId="2" w15:restartNumberingAfterBreak="0">
     <w:nsid w:val="54592C98"/>
     <w:multiLevelType w:val="hybridMultilevel"/>
     <w:tmpl w:val="1F2C4E8C"/>
@@ -2993,7 +4179,7 @@
       </w:pPr>
     </w:lvl>
   </w:abstractNum>
-  <w:abstractNum w:abstractNumId="1" w15:restartNumberingAfterBreak="0">
+  <w:abstractNum w:abstractNumId="3" w15:restartNumberingAfterBreak="0">
     <w:nsid w:val="6BDF266C"/>
     <w:multiLevelType w:val="hybridMultilevel"/>
     <w:tmpl w:val="7AFA5236"/>
@@ -3080,9 +4266,15 @@
     </w:lvl>
   </w:abstractNum>
   <w:num w:numId="1">
+    <w:abstractNumId w:val="3"/>
+  </w:num>
+  <w:num w:numId="2">
+    <w:abstractNumId w:val="2"/>
+  </w:num>
+  <w:num w:numId="3">
     <w:abstractNumId w:val="1"/>
   </w:num>
-  <w:num w:numId="2">
+  <w:num w:numId="4">
     <w:abstractNumId w:val="0"/>
   </w:num>
 </w:numbering>
@@ -3944,7 +5136,7 @@
 </file>
 
 <file path=customXml/itemProps1.xml><?xml version="1.0" encoding="utf-8"?>
-<ds:datastoreItem xmlns:ds="http://schemas.openxmlformats.org/officeDocument/2006/customXml" ds:itemID="{410450C9-00C6-4DF0-A5F5-6A7F1943EE8F}">
+<ds:datastoreItem xmlns:ds="http://schemas.openxmlformats.org/officeDocument/2006/customXml" ds:itemID="{A71C784F-3ECF-4B32-BA87-368CEE43653C}">
   <ds:schemaRefs>
     <ds:schemaRef ds:uri="http://schemas.openxmlformats.org/officeDocument/2006/bibliography"/>
   </ds:schemaRefs>

</xml_diff>